<commit_message>
Falando mais sobre INTENT e CONTEXTO
</commit_message>
<xml_diff>
--- a/Curso-Android-Kotlin/## Dicas interface Android/Activity/Acitivity.docx
+++ b/Curso-Android-Kotlin/## Dicas interface Android/Activity/Acitivity.docx
@@ -56,6 +56,2665 @@
       <w:proofErr w:type="spellEnd"/>
     </w:p>
     <w:p/>
+    <w:p>
+      <w:pPr>
+        <w:pStyle w:val="Ttulo1"/>
+      </w:pPr>
+      <w:r>
+        <w:t>Navegando entre activity</w:t>
+      </w:r>
+    </w:p>
+    <w:p>
+      <w:r>
+        <w:t xml:space="preserve">Antes de ir para a navegação entre as activity o ideal é entender oque é uma </w:t>
+      </w:r>
+      <w:r>
+        <w:rPr>
+          <w:b/>
+          <w:bCs/>
+        </w:rPr>
+        <w:t>PILHA</w:t>
+      </w:r>
+      <w:r>
+        <w:t xml:space="preserve"> de activity</w:t>
+      </w:r>
+    </w:p>
+    <w:p/>
+    <w:p>
+      <w:r>
+        <w:t>Uma pilha de activity é; conforme você vai abrindo, uma vai ficando sobre a outra, então o ideal é ir fechando-as para não ocupar muito espaço na memória.</w:t>
+      </w:r>
+    </w:p>
+    <w:p>
+      <w:r>
+        <w:t>Vamos imaginar que temos 2 activity e você abriu a segunda, então você não precisa voltar para a primeira, você pode apenas fechar a segunda e automaticamente vai retornar para a primeira.</w:t>
+      </w:r>
+    </w:p>
+    <w:p/>
+    <w:p>
+      <w:pPr>
+        <w:pStyle w:val="Ttulo1"/>
+      </w:pPr>
+      <w:r>
+        <w:t>Como abrir uma nova activity</w:t>
+      </w:r>
+    </w:p>
+    <w:p>
+      <w:r>
+        <w:t xml:space="preserve">Para abrir uma nova activity vamos utilizar o método </w:t>
+      </w:r>
+      <w:proofErr w:type="spellStart"/>
+      <w:r>
+        <w:t>startActivity</w:t>
+      </w:r>
+      <w:proofErr w:type="spellEnd"/>
+    </w:p>
+    <w:p>
+      <w:r>
+        <w:t xml:space="preserve">Agora para abri precisamos utilizar como parâmetro o objeto </w:t>
+      </w:r>
+      <w:proofErr w:type="spellStart"/>
+      <w:r>
+        <w:rPr>
+          <w:b/>
+          <w:bCs/>
+        </w:rPr>
+        <w:t>intent</w:t>
+      </w:r>
+      <w:proofErr w:type="spellEnd"/>
+    </w:p>
+    <w:p>
+      <w:pPr>
+        <w:rPr>
+          <w:b/>
+          <w:bCs/>
+        </w:rPr>
+      </w:pPr>
+      <w:proofErr w:type="spellStart"/>
+      <w:r>
+        <w:rPr>
+          <w:b/>
+          <w:bCs/>
+        </w:rPr>
+        <w:t>startActivity</w:t>
+      </w:r>
+      <w:proofErr w:type="spellEnd"/>
+      <w:r>
+        <w:rPr>
+          <w:b/>
+          <w:bCs/>
+        </w:rPr>
+        <w:t>(</w:t>
+      </w:r>
+      <w:proofErr w:type="spellStart"/>
+      <w:r>
+        <w:rPr>
+          <w:b/>
+          <w:bCs/>
+        </w:rPr>
+        <w:t>intent</w:t>
+      </w:r>
+      <w:proofErr w:type="spellEnd"/>
+      <w:r>
+        <w:rPr>
+          <w:b/>
+          <w:bCs/>
+        </w:rPr>
+        <w:t xml:space="preserve">) </w:t>
+      </w:r>
+    </w:p>
+    <w:p>
+      <w:proofErr w:type="spellStart"/>
+      <w:r>
+        <w:t>Intent</w:t>
+      </w:r>
+      <w:proofErr w:type="spellEnd"/>
+      <w:r>
+        <w:t xml:space="preserve"> = intenção || (resolve ou faz determinada coisa)</w:t>
+      </w:r>
+    </w:p>
+    <w:p>
+      <w:proofErr w:type="spellStart"/>
+      <w:proofErr w:type="gramStart"/>
+      <w:r>
+        <w:lastRenderedPageBreak/>
+        <w:t>startAcitivity</w:t>
+      </w:r>
+      <w:proofErr w:type="spellEnd"/>
+      <w:r>
+        <w:t>(</w:t>
+      </w:r>
+      <w:proofErr w:type="gramEnd"/>
+      <w:r>
+        <w:t>intente(</w:t>
+      </w:r>
+      <w:r>
+        <w:rPr>
+          <w:b/>
+          <w:bCs/>
+        </w:rPr>
+        <w:t>contexto</w:t>
+      </w:r>
+      <w:r>
+        <w:t xml:space="preserve">, </w:t>
+      </w:r>
+      <w:proofErr w:type="spellStart"/>
+      <w:r>
+        <w:t>classQueVaiSerAberta</w:t>
+      </w:r>
+      <w:proofErr w:type="spellEnd"/>
+      <w:r>
+        <w:t>))</w:t>
+      </w:r>
+    </w:p>
+    <w:p>
+      <w:r>
+        <w:rPr>
+          <w:b/>
+          <w:bCs/>
+        </w:rPr>
+        <w:t>contexto</w:t>
+      </w:r>
+      <w:r>
+        <w:t xml:space="preserve"> = contexto que será executado </w:t>
+      </w:r>
+    </w:p>
+    <w:p/>
+    <w:p>
+      <w:pPr>
+        <w:pStyle w:val="Ttulo2"/>
+      </w:pPr>
+      <w:r>
+        <w:t>Oque é o CONTEXTO</w:t>
+      </w:r>
+    </w:p>
+    <w:p>
+      <w:r>
+        <w:t>É um ponto de acesso para informações globais do seu App.</w:t>
+      </w:r>
+    </w:p>
+    <w:p>
+      <w:r>
+        <w:t xml:space="preserve">Vamos imaginar aqui em casa, tem </w:t>
+      </w:r>
+      <w:r>
+        <w:t>várias</w:t>
+      </w:r>
+      <w:r>
+        <w:t xml:space="preserve"> janelas.</w:t>
+      </w:r>
+    </w:p>
+    <w:p>
+      <w:r>
+        <w:t>- Aí</w:t>
+      </w:r>
+      <w:r>
+        <w:t xml:space="preserve"> eu falo Fernanda abra a </w:t>
+      </w:r>
+      <w:r>
+        <w:t>janela (</w:t>
+      </w:r>
+      <w:r>
+        <w:rPr>
+          <w:b/>
+          <w:bCs/>
+          <w:color w:val="92D050"/>
+        </w:rPr>
+        <w:t>intente</w:t>
+      </w:r>
+      <w:r>
+        <w:rPr>
+          <w:b/>
+          <w:bCs/>
+          <w:color w:val="92D050"/>
+        </w:rPr>
+        <w:t xml:space="preserve"> = intenção</w:t>
+      </w:r>
+      <w:r>
+        <w:t xml:space="preserve">) </w:t>
+      </w:r>
+    </w:p>
+    <w:p>
+      <w:r>
+        <w:t xml:space="preserve">E </w:t>
+      </w:r>
+      <w:r>
+        <w:t>aí</w:t>
+      </w:r>
+      <w:r>
+        <w:t xml:space="preserve"> eu preciso passar o </w:t>
+      </w:r>
+      <w:r>
+        <w:rPr>
+          <w:b/>
+          <w:bCs/>
+          <w:color w:val="92D050"/>
+        </w:rPr>
+        <w:t>contexto</w:t>
+      </w:r>
+    </w:p>
+    <w:p>
+      <w:r>
+        <w:t>Oque seria o contexto; seria qual janela Fernanda vai abrir, porque tem mais de uma janela</w:t>
+      </w:r>
+    </w:p>
+    <w:p>
+      <w:r>
+        <w:t>- Fernanda abra a janela(</w:t>
+      </w:r>
+      <w:r>
+        <w:rPr>
+          <w:b/>
+          <w:bCs/>
+          <w:color w:val="92D050"/>
+        </w:rPr>
+        <w:t>intente</w:t>
+      </w:r>
+      <w:r>
+        <w:t>) da cozinha (</w:t>
+      </w:r>
+      <w:r>
+        <w:rPr>
+          <w:b/>
+          <w:bCs/>
+          <w:color w:val="92D050"/>
+        </w:rPr>
+        <w:t>contexto</w:t>
+      </w:r>
+      <w:r>
+        <w:t>)</w:t>
+      </w:r>
+    </w:p>
+    <w:p>
+      <w:r>
+        <w:t>E aí eu passo dessa forma</w:t>
+      </w:r>
+    </w:p>
+    <w:p>
+      <w:proofErr w:type="spellStart"/>
+      <w:proofErr w:type="gramStart"/>
+      <w:r>
+        <w:t>startActivity</w:t>
+      </w:r>
+      <w:proofErr w:type="spellEnd"/>
+      <w:r>
+        <w:t>(</w:t>
+      </w:r>
+      <w:proofErr w:type="gramEnd"/>
+      <w:r>
+        <w:t xml:space="preserve">intente(contexto, </w:t>
+      </w:r>
+      <w:proofErr w:type="spellStart"/>
+      <w:r>
+        <w:t>janelaSegundoActivity</w:t>
+      </w:r>
+      <w:proofErr w:type="spellEnd"/>
+      <w:r>
+        <w:t>::class.java))</w:t>
+      </w:r>
+    </w:p>
+    <w:p/>
+    <w:p>
+      <w:pPr>
+        <w:pStyle w:val="Ttulo2"/>
+      </w:pPr>
+      <w:r>
+        <w:t>Outro exemplo</w:t>
+      </w:r>
+    </w:p>
+    <w:p>
+      <w:proofErr w:type="spellStart"/>
+      <w:proofErr w:type="gramStart"/>
+      <w:r>
+        <w:t>startActivity</w:t>
+      </w:r>
+      <w:proofErr w:type="spellEnd"/>
+      <w:r>
+        <w:t>(</w:t>
+      </w:r>
+      <w:proofErr w:type="spellStart"/>
+      <w:proofErr w:type="gramEnd"/>
+      <w:r>
+        <w:t>intent</w:t>
+      </w:r>
+      <w:proofErr w:type="spellEnd"/>
+      <w:r>
+        <w:t xml:space="preserve">(contexto, </w:t>
+      </w:r>
+      <w:proofErr w:type="spellStart"/>
+      <w:r>
+        <w:t>JanelaCaronaActivity</w:t>
+      </w:r>
+      <w:proofErr w:type="spellEnd"/>
+      <w:r>
+        <w:t>::class.java))</w:t>
+      </w:r>
+    </w:p>
+    <w:p>
+      <w:r>
+        <w:t>Vamos imaginar que falo, abra a janela, mas não sabemos qual, então precisamos passar um pouco mais de contexto</w:t>
+      </w:r>
+    </w:p>
+    <w:p>
+      <w:r>
+        <w:t>Abra janela (intenção)?</w:t>
+      </w:r>
+    </w:p>
+    <w:p>
+      <w:r>
+        <w:t>Qual? (contexto)</w:t>
+      </w:r>
+    </w:p>
+    <w:p>
+      <w:r>
+        <w:t>Do carona (</w:t>
+      </w:r>
+      <w:proofErr w:type="spellStart"/>
+      <w:proofErr w:type="gramStart"/>
+      <w:r>
+        <w:t>JanelaCaronaActivity</w:t>
+      </w:r>
+      <w:proofErr w:type="spellEnd"/>
+      <w:r>
+        <w:t>::</w:t>
+      </w:r>
+      <w:proofErr w:type="gramEnd"/>
+      <w:r>
+        <w:t>class.java)</w:t>
+      </w:r>
+    </w:p>
+    <w:p/>
+    <w:p>
+      <w:r>
+        <w:t xml:space="preserve">Resumo a </w:t>
+      </w:r>
+      <w:proofErr w:type="spellStart"/>
+      <w:r>
+        <w:rPr>
+          <w:b/>
+          <w:bCs/>
+          <w:color w:val="92D050"/>
+        </w:rPr>
+        <w:t>intent</w:t>
+      </w:r>
+      <w:proofErr w:type="spellEnd"/>
+      <w:r>
+        <w:rPr>
+          <w:color w:val="92D050"/>
+        </w:rPr>
+        <w:t xml:space="preserve"> </w:t>
+      </w:r>
+      <w:r>
+        <w:t xml:space="preserve">ela faz algo que você </w:t>
+      </w:r>
+      <w:proofErr w:type="gramStart"/>
+      <w:r>
+        <w:t>esta</w:t>
+      </w:r>
+      <w:proofErr w:type="gramEnd"/>
+      <w:r>
+        <w:t xml:space="preserve"> mandando, mas ela precisa do contexto para saber onde ela vai fazer.</w:t>
+      </w:r>
+    </w:p>
+    <w:p>
+      <w:r>
+        <w:lastRenderedPageBreak/>
+        <w:t xml:space="preserve">Então no exemplo de cima a </w:t>
+      </w:r>
+      <w:proofErr w:type="spellStart"/>
+      <w:r>
+        <w:rPr>
+          <w:b/>
+          <w:bCs/>
+          <w:color w:val="92D050"/>
+        </w:rPr>
+        <w:t>intent</w:t>
+      </w:r>
+      <w:proofErr w:type="spellEnd"/>
+      <w:r>
+        <w:rPr>
+          <w:color w:val="92D050"/>
+        </w:rPr>
+        <w:t xml:space="preserve"> </w:t>
+      </w:r>
+      <w:proofErr w:type="gramStart"/>
+      <w:r>
+        <w:t>esta</w:t>
+      </w:r>
+      <w:proofErr w:type="gramEnd"/>
+      <w:r>
+        <w:t xml:space="preserve"> abrindo uma nova Activity, mas ela precisa saber qual (</w:t>
+      </w:r>
+      <w:r>
+        <w:rPr>
+          <w:b/>
+          <w:bCs/>
+          <w:color w:val="92D050"/>
+        </w:rPr>
+        <w:t>contexto</w:t>
+      </w:r>
+      <w:r>
+        <w:t>) ela vai abrir, ai você usa o uma virgula e passa a activity que precisa ser aberta.</w:t>
+      </w:r>
+    </w:p>
+    <w:p/>
+    <w:p>
+      <w:pPr>
+        <w:pStyle w:val="Ttulo2"/>
+      </w:pPr>
+      <w:r>
+        <w:t>Abrindo nova Activity na pratica.</w:t>
+      </w:r>
+    </w:p>
+    <w:p/>
+    <w:p>
+      <w:pPr>
+        <w:shd w:val="clear" w:color="auto" w:fill="1E1F22"/>
+        <w:tabs>
+          <w:tab w:val="left" w:pos="916"/>
+          <w:tab w:val="left" w:pos="1832"/>
+          <w:tab w:val="left" w:pos="2748"/>
+          <w:tab w:val="left" w:pos="3664"/>
+          <w:tab w:val="left" w:pos="4580"/>
+          <w:tab w:val="left" w:pos="5496"/>
+          <w:tab w:val="left" w:pos="6412"/>
+          <w:tab w:val="left" w:pos="7328"/>
+          <w:tab w:val="left" w:pos="8244"/>
+          <w:tab w:val="left" w:pos="9160"/>
+          <w:tab w:val="left" w:pos="10076"/>
+          <w:tab w:val="left" w:pos="10992"/>
+          <w:tab w:val="left" w:pos="11908"/>
+          <w:tab w:val="left" w:pos="12824"/>
+          <w:tab w:val="left" w:pos="13740"/>
+          <w:tab w:val="left" w:pos="14656"/>
+        </w:tabs>
+        <w:spacing w:after="0" w:line="240" w:lineRule="auto"/>
+        <w:rPr>
+          <w:rFonts w:ascii="JetBrains Mono" w:eastAsia="Times New Roman" w:hAnsi="JetBrains Mono" w:cs="JetBrains Mono"/>
+          <w:color w:val="BCBEC4"/>
+          <w:sz w:val="20"/>
+          <w:szCs w:val="20"/>
+          <w:lang w:eastAsia="pt-BR"/>
+        </w:rPr>
+      </w:pPr>
+      <w:proofErr w:type="spellStart"/>
+      <w:r>
+        <w:rPr>
+          <w:rFonts w:ascii="JetBrains Mono" w:eastAsia="Times New Roman" w:hAnsi="JetBrains Mono" w:cs="JetBrains Mono"/>
+          <w:color w:val="CF8E6D"/>
+          <w:sz w:val="20"/>
+          <w:szCs w:val="20"/>
+          <w:lang w:eastAsia="pt-BR"/>
+        </w:rPr>
+        <w:t>class</w:t>
+      </w:r>
+      <w:proofErr w:type="spellEnd"/>
+      <w:r>
+        <w:rPr>
+          <w:rFonts w:ascii="JetBrains Mono" w:eastAsia="Times New Roman" w:hAnsi="JetBrains Mono" w:cs="JetBrains Mono"/>
+          <w:color w:val="CF8E6D"/>
+          <w:sz w:val="20"/>
+          <w:szCs w:val="20"/>
+          <w:lang w:eastAsia="pt-BR"/>
+        </w:rPr>
+        <w:t xml:space="preserve"> </w:t>
+      </w:r>
+      <w:proofErr w:type="spellStart"/>
+      <w:proofErr w:type="gramStart"/>
+      <w:r>
+        <w:rPr>
+          <w:rFonts w:ascii="JetBrains Mono" w:eastAsia="Times New Roman" w:hAnsi="JetBrains Mono" w:cs="JetBrains Mono"/>
+          <w:color w:val="BCBEC4"/>
+          <w:sz w:val="20"/>
+          <w:szCs w:val="20"/>
+          <w:lang w:eastAsia="pt-BR"/>
+        </w:rPr>
+        <w:t>MainActivity</w:t>
+      </w:r>
+      <w:proofErr w:type="spellEnd"/>
+      <w:r>
+        <w:rPr>
+          <w:rFonts w:ascii="JetBrains Mono" w:eastAsia="Times New Roman" w:hAnsi="JetBrains Mono" w:cs="JetBrains Mono"/>
+          <w:color w:val="BCBEC4"/>
+          <w:sz w:val="20"/>
+          <w:szCs w:val="20"/>
+          <w:lang w:eastAsia="pt-BR"/>
+        </w:rPr>
+        <w:t xml:space="preserve"> :</w:t>
+      </w:r>
+      <w:proofErr w:type="gramEnd"/>
+      <w:r>
+        <w:rPr>
+          <w:rFonts w:ascii="JetBrains Mono" w:eastAsia="Times New Roman" w:hAnsi="JetBrains Mono" w:cs="JetBrains Mono"/>
+          <w:color w:val="BCBEC4"/>
+          <w:sz w:val="20"/>
+          <w:szCs w:val="20"/>
+          <w:lang w:eastAsia="pt-BR"/>
+        </w:rPr>
+        <w:t xml:space="preserve"> </w:t>
+      </w:r>
+      <w:proofErr w:type="spellStart"/>
+      <w:r>
+        <w:rPr>
+          <w:rFonts w:ascii="JetBrains Mono" w:eastAsia="Times New Roman" w:hAnsi="JetBrains Mono" w:cs="JetBrains Mono"/>
+          <w:color w:val="BCBEC4"/>
+          <w:sz w:val="20"/>
+          <w:szCs w:val="20"/>
+          <w:lang w:eastAsia="pt-BR"/>
+        </w:rPr>
+        <w:t>AppCompatActivity</w:t>
+      </w:r>
+      <w:proofErr w:type="spellEnd"/>
+      <w:r>
+        <w:rPr>
+          <w:rFonts w:ascii="JetBrains Mono" w:eastAsia="Times New Roman" w:hAnsi="JetBrains Mono" w:cs="JetBrains Mono"/>
+          <w:color w:val="BCBEC4"/>
+          <w:sz w:val="20"/>
+          <w:szCs w:val="20"/>
+          <w:lang w:eastAsia="pt-BR"/>
+        </w:rPr>
+        <w:t>() {</w:t>
+      </w:r>
+      <w:r>
+        <w:rPr>
+          <w:rFonts w:ascii="JetBrains Mono" w:eastAsia="Times New Roman" w:hAnsi="JetBrains Mono" w:cs="JetBrains Mono"/>
+          <w:color w:val="BCBEC4"/>
+          <w:sz w:val="20"/>
+          <w:szCs w:val="20"/>
+          <w:lang w:eastAsia="pt-BR"/>
+        </w:rPr>
+        <w:br/>
+      </w:r>
+      <w:r>
+        <w:rPr>
+          <w:rFonts w:ascii="JetBrains Mono" w:eastAsia="Times New Roman" w:hAnsi="JetBrains Mono" w:cs="JetBrains Mono"/>
+          <w:color w:val="BCBEC4"/>
+          <w:sz w:val="20"/>
+          <w:szCs w:val="20"/>
+          <w:lang w:eastAsia="pt-BR"/>
+        </w:rPr>
+        <w:br/>
+        <w:t xml:space="preserve">    </w:t>
+      </w:r>
+      <w:proofErr w:type="spellStart"/>
+      <w:r>
+        <w:rPr>
+          <w:rFonts w:ascii="JetBrains Mono" w:eastAsia="Times New Roman" w:hAnsi="JetBrains Mono" w:cs="JetBrains Mono"/>
+          <w:color w:val="CF8E6D"/>
+          <w:sz w:val="20"/>
+          <w:szCs w:val="20"/>
+          <w:highlight w:val="darkBlue"/>
+          <w:lang w:eastAsia="pt-BR"/>
+        </w:rPr>
+        <w:t>lateinit</w:t>
+      </w:r>
+      <w:proofErr w:type="spellEnd"/>
+      <w:r>
+        <w:rPr>
+          <w:rFonts w:ascii="JetBrains Mono" w:eastAsia="Times New Roman" w:hAnsi="JetBrains Mono" w:cs="JetBrains Mono"/>
+          <w:color w:val="CF8E6D"/>
+          <w:sz w:val="20"/>
+          <w:szCs w:val="20"/>
+          <w:highlight w:val="darkBlue"/>
+          <w:lang w:eastAsia="pt-BR"/>
+        </w:rPr>
+        <w:t xml:space="preserve"> var </w:t>
+      </w:r>
+      <w:proofErr w:type="spellStart"/>
+      <w:r>
+        <w:rPr>
+          <w:rFonts w:ascii="JetBrains Mono" w:eastAsia="Times New Roman" w:hAnsi="JetBrains Mono" w:cs="JetBrains Mono"/>
+          <w:color w:val="C77DBB"/>
+          <w:sz w:val="20"/>
+          <w:szCs w:val="20"/>
+          <w:highlight w:val="darkBlue"/>
+          <w:lang w:eastAsia="pt-BR"/>
+        </w:rPr>
+        <w:t>btnAbrirSegundaTela</w:t>
+      </w:r>
+      <w:proofErr w:type="spellEnd"/>
+      <w:r>
+        <w:rPr>
+          <w:rFonts w:ascii="JetBrains Mono" w:eastAsia="Times New Roman" w:hAnsi="JetBrains Mono" w:cs="JetBrains Mono"/>
+          <w:color w:val="C77DBB"/>
+          <w:sz w:val="20"/>
+          <w:szCs w:val="20"/>
+          <w:highlight w:val="darkBlue"/>
+          <w:lang w:eastAsia="pt-BR"/>
+        </w:rPr>
+        <w:t xml:space="preserve"> </w:t>
+      </w:r>
+      <w:r>
+        <w:rPr>
+          <w:rFonts w:ascii="JetBrains Mono" w:eastAsia="Times New Roman" w:hAnsi="JetBrains Mono" w:cs="JetBrains Mono"/>
+          <w:color w:val="BCBEC4"/>
+          <w:sz w:val="20"/>
+          <w:szCs w:val="20"/>
+          <w:highlight w:val="darkBlue"/>
+          <w:lang w:eastAsia="pt-BR"/>
+        </w:rPr>
+        <w:t>: Button</w:t>
+      </w:r>
+      <w:r>
+        <w:rPr>
+          <w:rFonts w:ascii="JetBrains Mono" w:eastAsia="Times New Roman" w:hAnsi="JetBrains Mono" w:cs="JetBrains Mono"/>
+          <w:color w:val="BCBEC4"/>
+          <w:sz w:val="20"/>
+          <w:szCs w:val="20"/>
+          <w:lang w:eastAsia="pt-BR"/>
+        </w:rPr>
+        <w:br/>
+      </w:r>
+      <w:r>
+        <w:rPr>
+          <w:rFonts w:ascii="JetBrains Mono" w:eastAsia="Times New Roman" w:hAnsi="JetBrains Mono" w:cs="JetBrains Mono"/>
+          <w:color w:val="BCBEC4"/>
+          <w:sz w:val="20"/>
+          <w:szCs w:val="20"/>
+          <w:lang w:eastAsia="pt-BR"/>
+        </w:rPr>
+        <w:br/>
+        <w:t xml:space="preserve">    </w:t>
+      </w:r>
+      <w:proofErr w:type="spellStart"/>
+      <w:r>
+        <w:rPr>
+          <w:rFonts w:ascii="JetBrains Mono" w:eastAsia="Times New Roman" w:hAnsi="JetBrains Mono" w:cs="JetBrains Mono"/>
+          <w:color w:val="CF8E6D"/>
+          <w:sz w:val="20"/>
+          <w:szCs w:val="20"/>
+          <w:lang w:eastAsia="pt-BR"/>
+        </w:rPr>
+        <w:t>override</w:t>
+      </w:r>
+      <w:proofErr w:type="spellEnd"/>
+      <w:r>
+        <w:rPr>
+          <w:rFonts w:ascii="JetBrains Mono" w:eastAsia="Times New Roman" w:hAnsi="JetBrains Mono" w:cs="JetBrains Mono"/>
+          <w:color w:val="CF8E6D"/>
+          <w:sz w:val="20"/>
+          <w:szCs w:val="20"/>
+          <w:lang w:eastAsia="pt-BR"/>
+        </w:rPr>
+        <w:t xml:space="preserve"> </w:t>
+      </w:r>
+      <w:proofErr w:type="spellStart"/>
+      <w:r>
+        <w:rPr>
+          <w:rFonts w:ascii="JetBrains Mono" w:eastAsia="Times New Roman" w:hAnsi="JetBrains Mono" w:cs="JetBrains Mono"/>
+          <w:color w:val="CF8E6D"/>
+          <w:sz w:val="20"/>
+          <w:szCs w:val="20"/>
+          <w:lang w:eastAsia="pt-BR"/>
+        </w:rPr>
+        <w:t>fun</w:t>
+      </w:r>
+      <w:proofErr w:type="spellEnd"/>
+      <w:r>
+        <w:rPr>
+          <w:rFonts w:ascii="JetBrains Mono" w:eastAsia="Times New Roman" w:hAnsi="JetBrains Mono" w:cs="JetBrains Mono"/>
+          <w:color w:val="CF8E6D"/>
+          <w:sz w:val="20"/>
+          <w:szCs w:val="20"/>
+          <w:lang w:eastAsia="pt-BR"/>
+        </w:rPr>
+        <w:t xml:space="preserve"> </w:t>
+      </w:r>
+      <w:proofErr w:type="spellStart"/>
+      <w:r>
+        <w:rPr>
+          <w:rFonts w:ascii="JetBrains Mono" w:eastAsia="Times New Roman" w:hAnsi="JetBrains Mono" w:cs="JetBrains Mono"/>
+          <w:color w:val="56A8F5"/>
+          <w:sz w:val="20"/>
+          <w:szCs w:val="20"/>
+          <w:lang w:eastAsia="pt-BR"/>
+        </w:rPr>
+        <w:t>onCreate</w:t>
+      </w:r>
+      <w:proofErr w:type="spellEnd"/>
+      <w:r>
+        <w:rPr>
+          <w:rFonts w:ascii="JetBrains Mono" w:eastAsia="Times New Roman" w:hAnsi="JetBrains Mono" w:cs="JetBrains Mono"/>
+          <w:color w:val="BCBEC4"/>
+          <w:sz w:val="20"/>
+          <w:szCs w:val="20"/>
+          <w:lang w:eastAsia="pt-BR"/>
+        </w:rPr>
+        <w:t>(</w:t>
+      </w:r>
+      <w:proofErr w:type="spellStart"/>
+      <w:r>
+        <w:rPr>
+          <w:rFonts w:ascii="JetBrains Mono" w:eastAsia="Times New Roman" w:hAnsi="JetBrains Mono" w:cs="JetBrains Mono"/>
+          <w:color w:val="BCBEC4"/>
+          <w:sz w:val="20"/>
+          <w:szCs w:val="20"/>
+          <w:lang w:eastAsia="pt-BR"/>
+        </w:rPr>
+        <w:t>savedInstanceState</w:t>
+      </w:r>
+      <w:proofErr w:type="spellEnd"/>
+      <w:r>
+        <w:rPr>
+          <w:rFonts w:ascii="JetBrains Mono" w:eastAsia="Times New Roman" w:hAnsi="JetBrains Mono" w:cs="JetBrains Mono"/>
+          <w:color w:val="BCBEC4"/>
+          <w:sz w:val="20"/>
+          <w:szCs w:val="20"/>
+          <w:lang w:eastAsia="pt-BR"/>
+        </w:rPr>
+        <w:t xml:space="preserve">: </w:t>
+      </w:r>
+      <w:proofErr w:type="spellStart"/>
+      <w:r>
+        <w:rPr>
+          <w:rFonts w:ascii="JetBrains Mono" w:eastAsia="Times New Roman" w:hAnsi="JetBrains Mono" w:cs="JetBrains Mono"/>
+          <w:color w:val="BCBEC4"/>
+          <w:sz w:val="20"/>
+          <w:szCs w:val="20"/>
+          <w:lang w:eastAsia="pt-BR"/>
+        </w:rPr>
+        <w:t>Bundle</w:t>
+      </w:r>
+      <w:proofErr w:type="spellEnd"/>
+      <w:r>
+        <w:rPr>
+          <w:rFonts w:ascii="JetBrains Mono" w:eastAsia="Times New Roman" w:hAnsi="JetBrains Mono" w:cs="JetBrains Mono"/>
+          <w:color w:val="BCBEC4"/>
+          <w:sz w:val="20"/>
+          <w:szCs w:val="20"/>
+          <w:lang w:eastAsia="pt-BR"/>
+        </w:rPr>
+        <w:t>?) {</w:t>
+      </w:r>
+      <w:r>
+        <w:rPr>
+          <w:rFonts w:ascii="JetBrains Mono" w:eastAsia="Times New Roman" w:hAnsi="JetBrains Mono" w:cs="JetBrains Mono"/>
+          <w:color w:val="BCBEC4"/>
+          <w:sz w:val="20"/>
+          <w:szCs w:val="20"/>
+          <w:lang w:eastAsia="pt-BR"/>
+        </w:rPr>
+        <w:br/>
+        <w:t xml:space="preserve">        </w:t>
+      </w:r>
+      <w:proofErr w:type="spellStart"/>
+      <w:r>
+        <w:rPr>
+          <w:rFonts w:ascii="JetBrains Mono" w:eastAsia="Times New Roman" w:hAnsi="JetBrains Mono" w:cs="JetBrains Mono"/>
+          <w:color w:val="CF8E6D"/>
+          <w:sz w:val="20"/>
+          <w:szCs w:val="20"/>
+          <w:lang w:eastAsia="pt-BR"/>
+        </w:rPr>
+        <w:t>super</w:t>
+      </w:r>
+      <w:r>
+        <w:rPr>
+          <w:rFonts w:ascii="JetBrains Mono" w:eastAsia="Times New Roman" w:hAnsi="JetBrains Mono" w:cs="JetBrains Mono"/>
+          <w:color w:val="BCBEC4"/>
+          <w:sz w:val="20"/>
+          <w:szCs w:val="20"/>
+          <w:lang w:eastAsia="pt-BR"/>
+        </w:rPr>
+        <w:t>.onCreate</w:t>
+      </w:r>
+      <w:proofErr w:type="spellEnd"/>
+      <w:r>
+        <w:rPr>
+          <w:rFonts w:ascii="JetBrains Mono" w:eastAsia="Times New Roman" w:hAnsi="JetBrains Mono" w:cs="JetBrains Mono"/>
+          <w:color w:val="BCBEC4"/>
+          <w:sz w:val="20"/>
+          <w:szCs w:val="20"/>
+          <w:lang w:eastAsia="pt-BR"/>
+        </w:rPr>
+        <w:t>(</w:t>
+      </w:r>
+      <w:proofErr w:type="spellStart"/>
+      <w:r>
+        <w:rPr>
+          <w:rFonts w:ascii="JetBrains Mono" w:eastAsia="Times New Roman" w:hAnsi="JetBrains Mono" w:cs="JetBrains Mono"/>
+          <w:color w:val="BCBEC4"/>
+          <w:sz w:val="20"/>
+          <w:szCs w:val="20"/>
+          <w:lang w:eastAsia="pt-BR"/>
+        </w:rPr>
+        <w:t>savedInstanceState</w:t>
+      </w:r>
+      <w:proofErr w:type="spellEnd"/>
+      <w:r>
+        <w:rPr>
+          <w:rFonts w:ascii="JetBrains Mono" w:eastAsia="Times New Roman" w:hAnsi="JetBrains Mono" w:cs="JetBrains Mono"/>
+          <w:color w:val="BCBEC4"/>
+          <w:sz w:val="20"/>
+          <w:szCs w:val="20"/>
+          <w:lang w:eastAsia="pt-BR"/>
+        </w:rPr>
+        <w:t>)</w:t>
+      </w:r>
+      <w:r>
+        <w:rPr>
+          <w:rFonts w:ascii="JetBrains Mono" w:eastAsia="Times New Roman" w:hAnsi="JetBrains Mono" w:cs="JetBrains Mono"/>
+          <w:color w:val="BCBEC4"/>
+          <w:sz w:val="20"/>
+          <w:szCs w:val="20"/>
+          <w:lang w:eastAsia="pt-BR"/>
+        </w:rPr>
+        <w:br/>
+        <w:t xml:space="preserve">        </w:t>
+      </w:r>
+      <w:proofErr w:type="spellStart"/>
+      <w:r>
+        <w:rPr>
+          <w:rFonts w:ascii="JetBrains Mono" w:eastAsia="Times New Roman" w:hAnsi="JetBrains Mono" w:cs="JetBrains Mono"/>
+          <w:i/>
+          <w:iCs/>
+          <w:color w:val="57AAF7"/>
+          <w:sz w:val="20"/>
+          <w:szCs w:val="20"/>
+          <w:lang w:eastAsia="pt-BR"/>
+        </w:rPr>
+        <w:t>enableEdgeToEdge</w:t>
+      </w:r>
+      <w:proofErr w:type="spellEnd"/>
+      <w:r>
+        <w:rPr>
+          <w:rFonts w:ascii="JetBrains Mono" w:eastAsia="Times New Roman" w:hAnsi="JetBrains Mono" w:cs="JetBrains Mono"/>
+          <w:color w:val="BCBEC4"/>
+          <w:sz w:val="20"/>
+          <w:szCs w:val="20"/>
+          <w:lang w:eastAsia="pt-BR"/>
+        </w:rPr>
+        <w:t>()</w:t>
+      </w:r>
+      <w:r>
+        <w:rPr>
+          <w:rFonts w:ascii="JetBrains Mono" w:eastAsia="Times New Roman" w:hAnsi="JetBrains Mono" w:cs="JetBrains Mono"/>
+          <w:color w:val="BCBEC4"/>
+          <w:sz w:val="20"/>
+          <w:szCs w:val="20"/>
+          <w:lang w:eastAsia="pt-BR"/>
+        </w:rPr>
+        <w:br/>
+        <w:t xml:space="preserve">        </w:t>
+      </w:r>
+      <w:proofErr w:type="spellStart"/>
+      <w:r>
+        <w:rPr>
+          <w:rFonts w:ascii="JetBrains Mono" w:eastAsia="Times New Roman" w:hAnsi="JetBrains Mono" w:cs="JetBrains Mono"/>
+          <w:color w:val="BCBEC4"/>
+          <w:sz w:val="20"/>
+          <w:szCs w:val="20"/>
+          <w:lang w:eastAsia="pt-BR"/>
+        </w:rPr>
+        <w:t>setContentView</w:t>
+      </w:r>
+      <w:proofErr w:type="spellEnd"/>
+      <w:r>
+        <w:rPr>
+          <w:rFonts w:ascii="JetBrains Mono" w:eastAsia="Times New Roman" w:hAnsi="JetBrains Mono" w:cs="JetBrains Mono"/>
+          <w:color w:val="BCBEC4"/>
+          <w:sz w:val="20"/>
+          <w:szCs w:val="20"/>
+          <w:lang w:eastAsia="pt-BR"/>
+        </w:rPr>
+        <w:t>(</w:t>
+      </w:r>
+      <w:proofErr w:type="spellStart"/>
+      <w:r>
+        <w:rPr>
+          <w:rFonts w:ascii="JetBrains Mono" w:eastAsia="Times New Roman" w:hAnsi="JetBrains Mono" w:cs="JetBrains Mono"/>
+          <w:color w:val="BCBEC4"/>
+          <w:sz w:val="20"/>
+          <w:szCs w:val="20"/>
+          <w:lang w:eastAsia="pt-BR"/>
+        </w:rPr>
+        <w:t>R.layout.</w:t>
+      </w:r>
+      <w:r>
+        <w:rPr>
+          <w:rFonts w:ascii="JetBrains Mono" w:eastAsia="Times New Roman" w:hAnsi="JetBrains Mono" w:cs="JetBrains Mono"/>
+          <w:i/>
+          <w:iCs/>
+          <w:color w:val="C77DBB"/>
+          <w:sz w:val="20"/>
+          <w:szCs w:val="20"/>
+          <w:lang w:eastAsia="pt-BR"/>
+        </w:rPr>
+        <w:t>activity_main</w:t>
+      </w:r>
+      <w:proofErr w:type="spellEnd"/>
+      <w:r>
+        <w:rPr>
+          <w:rFonts w:ascii="JetBrains Mono" w:eastAsia="Times New Roman" w:hAnsi="JetBrains Mono" w:cs="JetBrains Mono"/>
+          <w:color w:val="BCBEC4"/>
+          <w:sz w:val="20"/>
+          <w:szCs w:val="20"/>
+          <w:lang w:eastAsia="pt-BR"/>
+        </w:rPr>
+        <w:t>)</w:t>
+      </w:r>
+      <w:r>
+        <w:rPr>
+          <w:rFonts w:ascii="JetBrains Mono" w:eastAsia="Times New Roman" w:hAnsi="JetBrains Mono" w:cs="JetBrains Mono"/>
+          <w:color w:val="BCBEC4"/>
+          <w:sz w:val="20"/>
+          <w:szCs w:val="20"/>
+          <w:lang w:eastAsia="pt-BR"/>
+        </w:rPr>
+        <w:br/>
+        <w:t xml:space="preserve">        ViewCompat.setOnApplyWindowInsetsListener(findViewById(R.id.</w:t>
+      </w:r>
+      <w:r>
+        <w:rPr>
+          <w:rFonts w:ascii="JetBrains Mono" w:eastAsia="Times New Roman" w:hAnsi="JetBrains Mono" w:cs="JetBrains Mono"/>
+          <w:i/>
+          <w:iCs/>
+          <w:color w:val="C77DBB"/>
+          <w:sz w:val="20"/>
+          <w:szCs w:val="20"/>
+          <w:lang w:eastAsia="pt-BR"/>
+        </w:rPr>
+        <w:t>main</w:t>
+      </w:r>
+      <w:r>
+        <w:rPr>
+          <w:rFonts w:ascii="JetBrains Mono" w:eastAsia="Times New Roman" w:hAnsi="JetBrains Mono" w:cs="JetBrains Mono"/>
+          <w:color w:val="BCBEC4"/>
+          <w:sz w:val="20"/>
+          <w:szCs w:val="20"/>
+          <w:lang w:eastAsia="pt-BR"/>
+        </w:rPr>
+        <w:t xml:space="preserve">)) </w:t>
+      </w:r>
+      <w:r>
+        <w:rPr>
+          <w:rFonts w:ascii="JetBrains Mono" w:eastAsia="Times New Roman" w:hAnsi="JetBrains Mono" w:cs="JetBrains Mono"/>
+          <w:b/>
+          <w:bCs/>
+          <w:color w:val="BCBEC4"/>
+          <w:sz w:val="20"/>
+          <w:szCs w:val="20"/>
+          <w:lang w:eastAsia="pt-BR"/>
+        </w:rPr>
+        <w:t xml:space="preserve">{ </w:t>
+      </w:r>
+      <w:r>
+        <w:rPr>
+          <w:rFonts w:ascii="JetBrains Mono" w:eastAsia="Times New Roman" w:hAnsi="JetBrains Mono" w:cs="JetBrains Mono"/>
+          <w:color w:val="BCBEC4"/>
+          <w:sz w:val="20"/>
+          <w:szCs w:val="20"/>
+          <w:lang w:eastAsia="pt-BR"/>
+        </w:rPr>
+        <w:t xml:space="preserve">v, </w:t>
+      </w:r>
+      <w:proofErr w:type="spellStart"/>
+      <w:r>
+        <w:rPr>
+          <w:rFonts w:ascii="JetBrains Mono" w:eastAsia="Times New Roman" w:hAnsi="JetBrains Mono" w:cs="JetBrains Mono"/>
+          <w:color w:val="BCBEC4"/>
+          <w:sz w:val="20"/>
+          <w:szCs w:val="20"/>
+          <w:lang w:eastAsia="pt-BR"/>
+        </w:rPr>
+        <w:t>insets</w:t>
+      </w:r>
+      <w:proofErr w:type="spellEnd"/>
+      <w:r>
+        <w:rPr>
+          <w:rFonts w:ascii="JetBrains Mono" w:eastAsia="Times New Roman" w:hAnsi="JetBrains Mono" w:cs="JetBrains Mono"/>
+          <w:color w:val="BCBEC4"/>
+          <w:sz w:val="20"/>
+          <w:szCs w:val="20"/>
+          <w:lang w:eastAsia="pt-BR"/>
+        </w:rPr>
+        <w:t xml:space="preserve"> </w:t>
+      </w:r>
+      <w:r>
+        <w:rPr>
+          <w:rFonts w:ascii="JetBrains Mono" w:eastAsia="Times New Roman" w:hAnsi="JetBrains Mono" w:cs="JetBrains Mono"/>
+          <w:b/>
+          <w:bCs/>
+          <w:color w:val="BCBEC4"/>
+          <w:sz w:val="20"/>
+          <w:szCs w:val="20"/>
+          <w:lang w:eastAsia="pt-BR"/>
+        </w:rPr>
+        <w:t>-&gt;</w:t>
+      </w:r>
+      <w:r>
+        <w:rPr>
+          <w:rFonts w:ascii="JetBrains Mono" w:eastAsia="Times New Roman" w:hAnsi="JetBrains Mono" w:cs="JetBrains Mono"/>
+          <w:b/>
+          <w:bCs/>
+          <w:color w:val="BCBEC4"/>
+          <w:sz w:val="20"/>
+          <w:szCs w:val="20"/>
+          <w:lang w:eastAsia="pt-BR"/>
+        </w:rPr>
+        <w:br/>
+        <w:t xml:space="preserve">            </w:t>
+      </w:r>
+      <w:r>
+        <w:rPr>
+          <w:rFonts w:ascii="JetBrains Mono" w:eastAsia="Times New Roman" w:hAnsi="JetBrains Mono" w:cs="JetBrains Mono"/>
+          <w:color w:val="CF8E6D"/>
+          <w:sz w:val="20"/>
+          <w:szCs w:val="20"/>
+          <w:lang w:eastAsia="pt-BR"/>
+        </w:rPr>
+        <w:t xml:space="preserve">val </w:t>
+      </w:r>
+      <w:proofErr w:type="spellStart"/>
+      <w:r>
+        <w:rPr>
+          <w:rFonts w:ascii="JetBrains Mono" w:eastAsia="Times New Roman" w:hAnsi="JetBrains Mono" w:cs="JetBrains Mono"/>
+          <w:color w:val="BCBEC4"/>
+          <w:sz w:val="20"/>
+          <w:szCs w:val="20"/>
+          <w:lang w:eastAsia="pt-BR"/>
+        </w:rPr>
+        <w:t>systemBars</w:t>
+      </w:r>
+      <w:proofErr w:type="spellEnd"/>
+      <w:r>
+        <w:rPr>
+          <w:rFonts w:ascii="JetBrains Mono" w:eastAsia="Times New Roman" w:hAnsi="JetBrains Mono" w:cs="JetBrains Mono"/>
+          <w:color w:val="BCBEC4"/>
+          <w:sz w:val="20"/>
+          <w:szCs w:val="20"/>
+          <w:lang w:eastAsia="pt-BR"/>
+        </w:rPr>
+        <w:t xml:space="preserve"> = </w:t>
+      </w:r>
+      <w:proofErr w:type="spellStart"/>
+      <w:r>
+        <w:rPr>
+          <w:rFonts w:ascii="JetBrains Mono" w:eastAsia="Times New Roman" w:hAnsi="JetBrains Mono" w:cs="JetBrains Mono"/>
+          <w:color w:val="BCBEC4"/>
+          <w:sz w:val="20"/>
+          <w:szCs w:val="20"/>
+          <w:lang w:eastAsia="pt-BR"/>
+        </w:rPr>
+        <w:t>insets.getInsets</w:t>
+      </w:r>
+      <w:proofErr w:type="spellEnd"/>
+      <w:r>
+        <w:rPr>
+          <w:rFonts w:ascii="JetBrains Mono" w:eastAsia="Times New Roman" w:hAnsi="JetBrains Mono" w:cs="JetBrains Mono"/>
+          <w:color w:val="BCBEC4"/>
+          <w:sz w:val="20"/>
+          <w:szCs w:val="20"/>
+          <w:lang w:eastAsia="pt-BR"/>
+        </w:rPr>
+        <w:t>(</w:t>
+      </w:r>
+      <w:proofErr w:type="spellStart"/>
+      <w:r>
+        <w:rPr>
+          <w:rFonts w:ascii="JetBrains Mono" w:eastAsia="Times New Roman" w:hAnsi="JetBrains Mono" w:cs="JetBrains Mono"/>
+          <w:color w:val="BCBEC4"/>
+          <w:sz w:val="20"/>
+          <w:szCs w:val="20"/>
+          <w:lang w:eastAsia="pt-BR"/>
+        </w:rPr>
+        <w:t>WindowInsetsCompat.Type.systemBars</w:t>
+      </w:r>
+      <w:proofErr w:type="spellEnd"/>
+      <w:r>
+        <w:rPr>
+          <w:rFonts w:ascii="JetBrains Mono" w:eastAsia="Times New Roman" w:hAnsi="JetBrains Mono" w:cs="JetBrains Mono"/>
+          <w:color w:val="BCBEC4"/>
+          <w:sz w:val="20"/>
+          <w:szCs w:val="20"/>
+          <w:lang w:eastAsia="pt-BR"/>
+        </w:rPr>
+        <w:t>())</w:t>
+      </w:r>
+      <w:r>
+        <w:rPr>
+          <w:rFonts w:ascii="JetBrains Mono" w:eastAsia="Times New Roman" w:hAnsi="JetBrains Mono" w:cs="JetBrains Mono"/>
+          <w:color w:val="BCBEC4"/>
+          <w:sz w:val="20"/>
+          <w:szCs w:val="20"/>
+          <w:lang w:eastAsia="pt-BR"/>
+        </w:rPr>
+        <w:br/>
+        <w:t xml:space="preserve">            </w:t>
+      </w:r>
+      <w:proofErr w:type="spellStart"/>
+      <w:r>
+        <w:rPr>
+          <w:rFonts w:ascii="JetBrains Mono" w:eastAsia="Times New Roman" w:hAnsi="JetBrains Mono" w:cs="JetBrains Mono"/>
+          <w:color w:val="BCBEC4"/>
+          <w:sz w:val="20"/>
+          <w:szCs w:val="20"/>
+          <w:lang w:eastAsia="pt-BR"/>
+        </w:rPr>
+        <w:t>v.setPadding</w:t>
+      </w:r>
+      <w:proofErr w:type="spellEnd"/>
+      <w:r>
+        <w:rPr>
+          <w:rFonts w:ascii="JetBrains Mono" w:eastAsia="Times New Roman" w:hAnsi="JetBrains Mono" w:cs="JetBrains Mono"/>
+          <w:color w:val="BCBEC4"/>
+          <w:sz w:val="20"/>
+          <w:szCs w:val="20"/>
+          <w:lang w:eastAsia="pt-BR"/>
+        </w:rPr>
+        <w:t>(</w:t>
+      </w:r>
+      <w:proofErr w:type="spellStart"/>
+      <w:r>
+        <w:rPr>
+          <w:rFonts w:ascii="JetBrains Mono" w:eastAsia="Times New Roman" w:hAnsi="JetBrains Mono" w:cs="JetBrains Mono"/>
+          <w:color w:val="BCBEC4"/>
+          <w:sz w:val="20"/>
+          <w:szCs w:val="20"/>
+          <w:lang w:eastAsia="pt-BR"/>
+        </w:rPr>
+        <w:t>systemBars.</w:t>
+      </w:r>
+      <w:r>
+        <w:rPr>
+          <w:rFonts w:ascii="JetBrains Mono" w:eastAsia="Times New Roman" w:hAnsi="JetBrains Mono" w:cs="JetBrains Mono"/>
+          <w:color w:val="C77DBB"/>
+          <w:sz w:val="20"/>
+          <w:szCs w:val="20"/>
+          <w:lang w:eastAsia="pt-BR"/>
+        </w:rPr>
+        <w:t>left</w:t>
+      </w:r>
+      <w:proofErr w:type="spellEnd"/>
+      <w:r>
+        <w:rPr>
+          <w:rFonts w:ascii="JetBrains Mono" w:eastAsia="Times New Roman" w:hAnsi="JetBrains Mono" w:cs="JetBrains Mono"/>
+          <w:color w:val="BCBEC4"/>
+          <w:sz w:val="20"/>
+          <w:szCs w:val="20"/>
+          <w:lang w:eastAsia="pt-BR"/>
+        </w:rPr>
+        <w:t xml:space="preserve">, </w:t>
+      </w:r>
+      <w:proofErr w:type="spellStart"/>
+      <w:r>
+        <w:rPr>
+          <w:rFonts w:ascii="JetBrains Mono" w:eastAsia="Times New Roman" w:hAnsi="JetBrains Mono" w:cs="JetBrains Mono"/>
+          <w:color w:val="BCBEC4"/>
+          <w:sz w:val="20"/>
+          <w:szCs w:val="20"/>
+          <w:lang w:eastAsia="pt-BR"/>
+        </w:rPr>
+        <w:t>systemBars.</w:t>
+      </w:r>
+      <w:r>
+        <w:rPr>
+          <w:rFonts w:ascii="JetBrains Mono" w:eastAsia="Times New Roman" w:hAnsi="JetBrains Mono" w:cs="JetBrains Mono"/>
+          <w:color w:val="C77DBB"/>
+          <w:sz w:val="20"/>
+          <w:szCs w:val="20"/>
+          <w:lang w:eastAsia="pt-BR"/>
+        </w:rPr>
+        <w:t>top</w:t>
+      </w:r>
+      <w:proofErr w:type="spellEnd"/>
+      <w:r>
+        <w:rPr>
+          <w:rFonts w:ascii="JetBrains Mono" w:eastAsia="Times New Roman" w:hAnsi="JetBrains Mono" w:cs="JetBrains Mono"/>
+          <w:color w:val="BCBEC4"/>
+          <w:sz w:val="20"/>
+          <w:szCs w:val="20"/>
+          <w:lang w:eastAsia="pt-BR"/>
+        </w:rPr>
+        <w:t xml:space="preserve">, </w:t>
+      </w:r>
+      <w:proofErr w:type="spellStart"/>
+      <w:r>
+        <w:rPr>
+          <w:rFonts w:ascii="JetBrains Mono" w:eastAsia="Times New Roman" w:hAnsi="JetBrains Mono" w:cs="JetBrains Mono"/>
+          <w:color w:val="BCBEC4"/>
+          <w:sz w:val="20"/>
+          <w:szCs w:val="20"/>
+          <w:lang w:eastAsia="pt-BR"/>
+        </w:rPr>
+        <w:t>systemBars.</w:t>
+      </w:r>
+      <w:r>
+        <w:rPr>
+          <w:rFonts w:ascii="JetBrains Mono" w:eastAsia="Times New Roman" w:hAnsi="JetBrains Mono" w:cs="JetBrains Mono"/>
+          <w:color w:val="C77DBB"/>
+          <w:sz w:val="20"/>
+          <w:szCs w:val="20"/>
+          <w:lang w:eastAsia="pt-BR"/>
+        </w:rPr>
+        <w:t>right</w:t>
+      </w:r>
+      <w:proofErr w:type="spellEnd"/>
+      <w:r>
+        <w:rPr>
+          <w:rFonts w:ascii="JetBrains Mono" w:eastAsia="Times New Roman" w:hAnsi="JetBrains Mono" w:cs="JetBrains Mono"/>
+          <w:color w:val="BCBEC4"/>
+          <w:sz w:val="20"/>
+          <w:szCs w:val="20"/>
+          <w:lang w:eastAsia="pt-BR"/>
+        </w:rPr>
+        <w:t xml:space="preserve">, </w:t>
+      </w:r>
+      <w:proofErr w:type="spellStart"/>
+      <w:r>
+        <w:rPr>
+          <w:rFonts w:ascii="JetBrains Mono" w:eastAsia="Times New Roman" w:hAnsi="JetBrains Mono" w:cs="JetBrains Mono"/>
+          <w:color w:val="BCBEC4"/>
+          <w:sz w:val="20"/>
+          <w:szCs w:val="20"/>
+          <w:lang w:eastAsia="pt-BR"/>
+        </w:rPr>
+        <w:t>systemBars.</w:t>
+      </w:r>
+      <w:r>
+        <w:rPr>
+          <w:rFonts w:ascii="JetBrains Mono" w:eastAsia="Times New Roman" w:hAnsi="JetBrains Mono" w:cs="JetBrains Mono"/>
+          <w:color w:val="C77DBB"/>
+          <w:sz w:val="20"/>
+          <w:szCs w:val="20"/>
+          <w:lang w:eastAsia="pt-BR"/>
+        </w:rPr>
+        <w:t>bottom</w:t>
+      </w:r>
+      <w:proofErr w:type="spellEnd"/>
+      <w:r>
+        <w:rPr>
+          <w:rFonts w:ascii="JetBrains Mono" w:eastAsia="Times New Roman" w:hAnsi="JetBrains Mono" w:cs="JetBrains Mono"/>
+          <w:color w:val="BCBEC4"/>
+          <w:sz w:val="20"/>
+          <w:szCs w:val="20"/>
+          <w:lang w:eastAsia="pt-BR"/>
+        </w:rPr>
+        <w:t>)</w:t>
+      </w:r>
+      <w:r>
+        <w:rPr>
+          <w:rFonts w:ascii="JetBrains Mono" w:eastAsia="Times New Roman" w:hAnsi="JetBrains Mono" w:cs="JetBrains Mono"/>
+          <w:color w:val="BCBEC4"/>
+          <w:sz w:val="20"/>
+          <w:szCs w:val="20"/>
+          <w:lang w:eastAsia="pt-BR"/>
+        </w:rPr>
+        <w:br/>
+        <w:t xml:space="preserve">            </w:t>
+      </w:r>
+      <w:proofErr w:type="spellStart"/>
+      <w:r>
+        <w:rPr>
+          <w:rFonts w:ascii="JetBrains Mono" w:eastAsia="Times New Roman" w:hAnsi="JetBrains Mono" w:cs="JetBrains Mono"/>
+          <w:color w:val="BCBEC4"/>
+          <w:sz w:val="20"/>
+          <w:szCs w:val="20"/>
+          <w:lang w:eastAsia="pt-BR"/>
+        </w:rPr>
+        <w:t>insets</w:t>
+      </w:r>
+      <w:proofErr w:type="spellEnd"/>
+      <w:r>
+        <w:rPr>
+          <w:rFonts w:ascii="JetBrains Mono" w:eastAsia="Times New Roman" w:hAnsi="JetBrains Mono" w:cs="JetBrains Mono"/>
+          <w:color w:val="BCBEC4"/>
+          <w:sz w:val="20"/>
+          <w:szCs w:val="20"/>
+          <w:lang w:eastAsia="pt-BR"/>
+        </w:rPr>
+        <w:br/>
+        <w:t xml:space="preserve">        </w:t>
+      </w:r>
+      <w:r>
+        <w:rPr>
+          <w:rFonts w:ascii="JetBrains Mono" w:eastAsia="Times New Roman" w:hAnsi="JetBrains Mono" w:cs="JetBrains Mono"/>
+          <w:b/>
+          <w:bCs/>
+          <w:color w:val="BCBEC4"/>
+          <w:sz w:val="20"/>
+          <w:szCs w:val="20"/>
+          <w:lang w:eastAsia="pt-BR"/>
+        </w:rPr>
+        <w:t>}</w:t>
+      </w:r>
+      <w:r>
+        <w:rPr>
+          <w:rFonts w:ascii="JetBrains Mono" w:eastAsia="Times New Roman" w:hAnsi="JetBrains Mono" w:cs="JetBrains Mono"/>
+          <w:b/>
+          <w:bCs/>
+          <w:color w:val="BCBEC4"/>
+          <w:sz w:val="20"/>
+          <w:szCs w:val="20"/>
+          <w:lang w:eastAsia="pt-BR"/>
+        </w:rPr>
+        <w:br/>
+      </w:r>
+      <w:r>
+        <w:rPr>
+          <w:rFonts w:ascii="JetBrains Mono" w:eastAsia="Times New Roman" w:hAnsi="JetBrains Mono" w:cs="JetBrains Mono"/>
+          <w:b/>
+          <w:bCs/>
+          <w:color w:val="BCBEC4"/>
+          <w:sz w:val="20"/>
+          <w:szCs w:val="20"/>
+          <w:lang w:eastAsia="pt-BR"/>
+        </w:rPr>
+        <w:br/>
+      </w:r>
+      <w:r>
+        <w:rPr>
+          <w:rFonts w:ascii="JetBrains Mono" w:eastAsia="Times New Roman" w:hAnsi="JetBrains Mono" w:cs="JetBrains Mono"/>
+          <w:color w:val="BCBEC4"/>
+          <w:sz w:val="20"/>
+          <w:szCs w:val="20"/>
+          <w:lang w:eastAsia="pt-BR"/>
+        </w:rPr>
+        <w:t xml:space="preserve">        </w:t>
+      </w:r>
+      <w:proofErr w:type="spellStart"/>
+      <w:r>
+        <w:rPr>
+          <w:rFonts w:ascii="JetBrains Mono" w:eastAsia="Times New Roman" w:hAnsi="JetBrains Mono" w:cs="JetBrains Mono"/>
+          <w:color w:val="C77DBB"/>
+          <w:sz w:val="20"/>
+          <w:szCs w:val="20"/>
+          <w:highlight w:val="darkBlue"/>
+          <w:lang w:eastAsia="pt-BR"/>
+        </w:rPr>
+        <w:t>btnAbrirSegundaTela</w:t>
+      </w:r>
+      <w:proofErr w:type="spellEnd"/>
+      <w:r>
+        <w:rPr>
+          <w:rFonts w:ascii="JetBrains Mono" w:eastAsia="Times New Roman" w:hAnsi="JetBrains Mono" w:cs="JetBrains Mono"/>
+          <w:color w:val="C77DBB"/>
+          <w:sz w:val="20"/>
+          <w:szCs w:val="20"/>
+          <w:highlight w:val="darkBlue"/>
+          <w:lang w:eastAsia="pt-BR"/>
+        </w:rPr>
+        <w:t xml:space="preserve"> </w:t>
+      </w:r>
+      <w:r>
+        <w:rPr>
+          <w:rFonts w:ascii="JetBrains Mono" w:eastAsia="Times New Roman" w:hAnsi="JetBrains Mono" w:cs="JetBrains Mono"/>
+          <w:color w:val="BCBEC4"/>
+          <w:sz w:val="20"/>
+          <w:szCs w:val="20"/>
+          <w:highlight w:val="darkBlue"/>
+          <w:lang w:eastAsia="pt-BR"/>
+        </w:rPr>
+        <w:t xml:space="preserve">= </w:t>
+      </w:r>
+      <w:proofErr w:type="spellStart"/>
+      <w:r>
+        <w:rPr>
+          <w:rFonts w:ascii="JetBrains Mono" w:eastAsia="Times New Roman" w:hAnsi="JetBrains Mono" w:cs="JetBrains Mono"/>
+          <w:color w:val="BCBEC4"/>
+          <w:sz w:val="20"/>
+          <w:szCs w:val="20"/>
+          <w:highlight w:val="darkBlue"/>
+          <w:lang w:eastAsia="pt-BR"/>
+        </w:rPr>
+        <w:t>findViewById</w:t>
+      </w:r>
+      <w:proofErr w:type="spellEnd"/>
+      <w:r>
+        <w:rPr>
+          <w:rFonts w:ascii="JetBrains Mono" w:eastAsia="Times New Roman" w:hAnsi="JetBrains Mono" w:cs="JetBrains Mono"/>
+          <w:color w:val="BCBEC4"/>
+          <w:sz w:val="20"/>
+          <w:szCs w:val="20"/>
+          <w:highlight w:val="darkBlue"/>
+          <w:lang w:eastAsia="pt-BR"/>
+        </w:rPr>
+        <w:t>(</w:t>
+      </w:r>
+      <w:proofErr w:type="spellStart"/>
+      <w:r>
+        <w:rPr>
+          <w:rFonts w:ascii="JetBrains Mono" w:eastAsia="Times New Roman" w:hAnsi="JetBrains Mono" w:cs="JetBrains Mono"/>
+          <w:color w:val="BCBEC4"/>
+          <w:sz w:val="20"/>
+          <w:szCs w:val="20"/>
+          <w:highlight w:val="darkBlue"/>
+          <w:lang w:eastAsia="pt-BR"/>
+        </w:rPr>
+        <w:t>R.id.</w:t>
+      </w:r>
+      <w:r>
+        <w:rPr>
+          <w:rFonts w:ascii="JetBrains Mono" w:eastAsia="Times New Roman" w:hAnsi="JetBrains Mono" w:cs="JetBrains Mono"/>
+          <w:i/>
+          <w:iCs/>
+          <w:color w:val="C77DBB"/>
+          <w:sz w:val="20"/>
+          <w:szCs w:val="20"/>
+          <w:highlight w:val="darkBlue"/>
+          <w:lang w:eastAsia="pt-BR"/>
+        </w:rPr>
+        <w:t>button_abrir</w:t>
+      </w:r>
+      <w:proofErr w:type="spellEnd"/>
+      <w:r>
+        <w:rPr>
+          <w:rFonts w:ascii="JetBrains Mono" w:eastAsia="Times New Roman" w:hAnsi="JetBrains Mono" w:cs="JetBrains Mono"/>
+          <w:color w:val="BCBEC4"/>
+          <w:sz w:val="20"/>
+          <w:szCs w:val="20"/>
+          <w:highlight w:val="darkBlue"/>
+          <w:lang w:eastAsia="pt-BR"/>
+        </w:rPr>
+        <w:t>)</w:t>
+      </w:r>
+      <w:r>
+        <w:rPr>
+          <w:rFonts w:ascii="JetBrains Mono" w:eastAsia="Times New Roman" w:hAnsi="JetBrains Mono" w:cs="JetBrains Mono"/>
+          <w:color w:val="BCBEC4"/>
+          <w:sz w:val="20"/>
+          <w:szCs w:val="20"/>
+          <w:highlight w:val="darkBlue"/>
+          <w:lang w:eastAsia="pt-BR"/>
+        </w:rPr>
+        <w:br/>
+        <w:t xml:space="preserve">        </w:t>
+      </w:r>
+      <w:proofErr w:type="spellStart"/>
+      <w:r>
+        <w:rPr>
+          <w:rFonts w:ascii="JetBrains Mono" w:eastAsia="Times New Roman" w:hAnsi="JetBrains Mono" w:cs="JetBrains Mono"/>
+          <w:color w:val="C77DBB"/>
+          <w:sz w:val="20"/>
+          <w:szCs w:val="20"/>
+          <w:highlight w:val="darkBlue"/>
+          <w:lang w:eastAsia="pt-BR"/>
+        </w:rPr>
+        <w:t>btnAbrirSegundaTela</w:t>
+      </w:r>
+      <w:r>
+        <w:rPr>
+          <w:rFonts w:ascii="JetBrains Mono" w:eastAsia="Times New Roman" w:hAnsi="JetBrains Mono" w:cs="JetBrains Mono"/>
+          <w:color w:val="BCBEC4"/>
+          <w:sz w:val="20"/>
+          <w:szCs w:val="20"/>
+          <w:highlight w:val="darkBlue"/>
+          <w:lang w:eastAsia="pt-BR"/>
+        </w:rPr>
+        <w:t>.setOnClickListener</w:t>
+      </w:r>
+      <w:proofErr w:type="spellEnd"/>
+      <w:r>
+        <w:rPr>
+          <w:rFonts w:ascii="JetBrains Mono" w:eastAsia="Times New Roman" w:hAnsi="JetBrains Mono" w:cs="JetBrains Mono"/>
+          <w:color w:val="BCBEC4"/>
+          <w:sz w:val="20"/>
+          <w:szCs w:val="20"/>
+          <w:highlight w:val="darkBlue"/>
+          <w:lang w:eastAsia="pt-BR"/>
+        </w:rPr>
+        <w:t xml:space="preserve"> {</w:t>
+      </w:r>
+      <w:r>
+        <w:rPr>
+          <w:rFonts w:ascii="JetBrains Mono" w:eastAsia="Times New Roman" w:hAnsi="JetBrains Mono" w:cs="JetBrains Mono"/>
+          <w:color w:val="BCBEC4"/>
+          <w:sz w:val="20"/>
+          <w:szCs w:val="20"/>
+          <w:highlight w:val="darkBlue"/>
+          <w:lang w:eastAsia="pt-BR"/>
+        </w:rPr>
+        <w:br/>
+        <w:t xml:space="preserve">            </w:t>
+      </w:r>
+      <w:proofErr w:type="spellStart"/>
+      <w:r>
+        <w:rPr>
+          <w:rFonts w:ascii="JetBrains Mono" w:eastAsia="Times New Roman" w:hAnsi="JetBrains Mono" w:cs="JetBrains Mono"/>
+          <w:color w:val="BCBEC4"/>
+          <w:sz w:val="20"/>
+          <w:szCs w:val="20"/>
+          <w:highlight w:val="darkBlue"/>
+          <w:lang w:eastAsia="pt-BR"/>
+        </w:rPr>
+        <w:t>startActivity</w:t>
+      </w:r>
+      <w:proofErr w:type="spellEnd"/>
+      <w:r>
+        <w:rPr>
+          <w:rFonts w:ascii="JetBrains Mono" w:eastAsia="Times New Roman" w:hAnsi="JetBrains Mono" w:cs="JetBrains Mono"/>
+          <w:color w:val="BCBEC4"/>
+          <w:sz w:val="20"/>
+          <w:szCs w:val="20"/>
+          <w:highlight w:val="darkBlue"/>
+          <w:lang w:eastAsia="pt-BR"/>
+        </w:rPr>
+        <w:t>(</w:t>
+      </w:r>
+      <w:proofErr w:type="spellStart"/>
+      <w:r>
+        <w:rPr>
+          <w:rFonts w:ascii="JetBrains Mono" w:eastAsia="Times New Roman" w:hAnsi="JetBrains Mono" w:cs="JetBrains Mono"/>
+          <w:color w:val="BCBEC4"/>
+          <w:sz w:val="20"/>
+          <w:szCs w:val="20"/>
+          <w:highlight w:val="darkBlue"/>
+          <w:lang w:eastAsia="pt-BR"/>
+        </w:rPr>
+        <w:t>Intent</w:t>
+      </w:r>
+      <w:proofErr w:type="spellEnd"/>
+      <w:r>
+        <w:rPr>
+          <w:rFonts w:ascii="JetBrains Mono" w:eastAsia="Times New Roman" w:hAnsi="JetBrains Mono" w:cs="JetBrains Mono"/>
+          <w:color w:val="BCBEC4"/>
+          <w:sz w:val="20"/>
+          <w:szCs w:val="20"/>
+          <w:highlight w:val="darkBlue"/>
+          <w:lang w:eastAsia="pt-BR"/>
+        </w:rPr>
+        <w:t>(</w:t>
+      </w:r>
+      <w:proofErr w:type="spellStart"/>
+      <w:r>
+        <w:rPr>
+          <w:rFonts w:ascii="JetBrains Mono" w:eastAsia="Times New Roman" w:hAnsi="JetBrains Mono" w:cs="JetBrains Mono"/>
+          <w:color w:val="CF8E6D"/>
+          <w:sz w:val="20"/>
+          <w:szCs w:val="20"/>
+          <w:highlight w:val="darkBlue"/>
+          <w:lang w:eastAsia="pt-BR"/>
+        </w:rPr>
+        <w:t>this</w:t>
+      </w:r>
+      <w:proofErr w:type="spellEnd"/>
+      <w:r>
+        <w:rPr>
+          <w:rFonts w:ascii="JetBrains Mono" w:eastAsia="Times New Roman" w:hAnsi="JetBrains Mono" w:cs="JetBrains Mono"/>
+          <w:color w:val="BCBEC4"/>
+          <w:sz w:val="20"/>
+          <w:szCs w:val="20"/>
+          <w:highlight w:val="darkBlue"/>
+          <w:lang w:eastAsia="pt-BR"/>
+        </w:rPr>
+        <w:t xml:space="preserve">, </w:t>
+      </w:r>
+      <w:proofErr w:type="spellStart"/>
+      <w:r>
+        <w:rPr>
+          <w:rFonts w:ascii="JetBrains Mono" w:eastAsia="Times New Roman" w:hAnsi="JetBrains Mono" w:cs="JetBrains Mono"/>
+          <w:color w:val="BCBEC4"/>
+          <w:sz w:val="20"/>
+          <w:szCs w:val="20"/>
+          <w:highlight w:val="darkBlue"/>
+          <w:lang w:eastAsia="pt-BR"/>
+        </w:rPr>
+        <w:t>DetalhesActivity</w:t>
+      </w:r>
+      <w:proofErr w:type="spellEnd"/>
+      <w:r>
+        <w:rPr>
+          <w:rFonts w:ascii="JetBrains Mono" w:eastAsia="Times New Roman" w:hAnsi="JetBrains Mono" w:cs="JetBrains Mono"/>
+          <w:color w:val="BCBEC4"/>
+          <w:sz w:val="20"/>
+          <w:szCs w:val="20"/>
+          <w:highlight w:val="darkBlue"/>
+          <w:lang w:eastAsia="pt-BR"/>
+        </w:rPr>
+        <w:t>::</w:t>
+      </w:r>
+      <w:r>
+        <w:rPr>
+          <w:rFonts w:ascii="JetBrains Mono" w:eastAsia="Times New Roman" w:hAnsi="JetBrains Mono" w:cs="JetBrains Mono"/>
+          <w:color w:val="CF8E6D"/>
+          <w:sz w:val="20"/>
+          <w:szCs w:val="20"/>
+          <w:highlight w:val="darkBlue"/>
+          <w:lang w:eastAsia="pt-BR"/>
+        </w:rPr>
+        <w:t>class</w:t>
+      </w:r>
+      <w:r>
+        <w:rPr>
+          <w:rFonts w:ascii="JetBrains Mono" w:eastAsia="Times New Roman" w:hAnsi="JetBrains Mono" w:cs="JetBrains Mono"/>
+          <w:color w:val="BCBEC4"/>
+          <w:sz w:val="20"/>
+          <w:szCs w:val="20"/>
+          <w:highlight w:val="darkBlue"/>
+          <w:lang w:eastAsia="pt-BR"/>
+        </w:rPr>
+        <w:t>.</w:t>
+      </w:r>
+      <w:r>
+        <w:rPr>
+          <w:rFonts w:ascii="JetBrains Mono" w:eastAsia="Times New Roman" w:hAnsi="JetBrains Mono" w:cs="JetBrains Mono"/>
+          <w:i/>
+          <w:iCs/>
+          <w:color w:val="C77DBB"/>
+          <w:sz w:val="20"/>
+          <w:szCs w:val="20"/>
+          <w:highlight w:val="darkBlue"/>
+          <w:lang w:eastAsia="pt-BR"/>
+        </w:rPr>
+        <w:t>java</w:t>
+      </w:r>
+      <w:r>
+        <w:rPr>
+          <w:rFonts w:ascii="JetBrains Mono" w:eastAsia="Times New Roman" w:hAnsi="JetBrains Mono" w:cs="JetBrains Mono"/>
+          <w:color w:val="BCBEC4"/>
+          <w:sz w:val="20"/>
+          <w:szCs w:val="20"/>
+          <w:highlight w:val="darkBlue"/>
+          <w:lang w:eastAsia="pt-BR"/>
+        </w:rPr>
+        <w:t>))</w:t>
+      </w:r>
+      <w:r>
+        <w:rPr>
+          <w:rFonts w:ascii="JetBrains Mono" w:eastAsia="Times New Roman" w:hAnsi="JetBrains Mono" w:cs="JetBrains Mono"/>
+          <w:color w:val="BCBEC4"/>
+          <w:sz w:val="20"/>
+          <w:szCs w:val="20"/>
+          <w:highlight w:val="darkBlue"/>
+          <w:lang w:eastAsia="pt-BR"/>
+        </w:rPr>
+        <w:br/>
+        <w:t xml:space="preserve">        }</w:t>
+      </w:r>
+      <w:r>
+        <w:rPr>
+          <w:rFonts w:ascii="JetBrains Mono" w:eastAsia="Times New Roman" w:hAnsi="JetBrains Mono" w:cs="JetBrains Mono"/>
+          <w:b/>
+          <w:bCs/>
+          <w:color w:val="BCBEC4"/>
+          <w:sz w:val="20"/>
+          <w:szCs w:val="20"/>
+          <w:lang w:eastAsia="pt-BR"/>
+        </w:rPr>
+        <w:br/>
+        <w:t xml:space="preserve">    </w:t>
+      </w:r>
+      <w:r>
+        <w:rPr>
+          <w:rFonts w:ascii="JetBrains Mono" w:eastAsia="Times New Roman" w:hAnsi="JetBrains Mono" w:cs="JetBrains Mono"/>
+          <w:color w:val="BCBEC4"/>
+          <w:sz w:val="20"/>
+          <w:szCs w:val="20"/>
+          <w:lang w:eastAsia="pt-BR"/>
+        </w:rPr>
+        <w:t>}</w:t>
+      </w:r>
+      <w:r>
+        <w:rPr>
+          <w:rFonts w:ascii="JetBrains Mono" w:eastAsia="Times New Roman" w:hAnsi="JetBrains Mono" w:cs="JetBrains Mono"/>
+          <w:color w:val="BCBEC4"/>
+          <w:sz w:val="20"/>
+          <w:szCs w:val="20"/>
+          <w:lang w:eastAsia="pt-BR"/>
+        </w:rPr>
+        <w:br/>
+      </w:r>
+      <w:r>
+        <w:rPr>
+          <w:rFonts w:ascii="JetBrains Mono" w:eastAsia="Times New Roman" w:hAnsi="JetBrains Mono" w:cs="JetBrains Mono"/>
+          <w:color w:val="BCBEC4"/>
+          <w:sz w:val="20"/>
+          <w:szCs w:val="20"/>
+          <w:lang w:eastAsia="pt-BR"/>
+        </w:rPr>
+        <w:br/>
+        <w:t>}</w:t>
+      </w:r>
+    </w:p>
+    <w:p>
+      <w:r>
+        <w:t xml:space="preserve">Estamos adicionando uma variável que ainda não inicializamos, vamos inicializar depois </w:t>
+      </w:r>
+      <w:proofErr w:type="spellStart"/>
+      <w:r>
+        <w:rPr>
+          <w:b/>
+          <w:bCs/>
+          <w:color w:val="92D050"/>
+        </w:rPr>
+        <w:t>lateinit</w:t>
+      </w:r>
+      <w:proofErr w:type="spellEnd"/>
+    </w:p>
+    <w:p>
+      <w:r>
+        <w:t xml:space="preserve">Agora estamos transformando a variável em um objeto do tipo </w:t>
+      </w:r>
+      <w:proofErr w:type="spellStart"/>
+      <w:r>
+        <w:rPr>
+          <w:b/>
+          <w:bCs/>
+          <w:color w:val="92D050"/>
+        </w:rPr>
+        <w:t>button_abrir</w:t>
+      </w:r>
+      <w:proofErr w:type="spellEnd"/>
+    </w:p>
+    <w:p>
+      <w:r>
+        <w:t>E depois estamos fazendo uma função lambda para quando o usuário clicar nesse botão ele abrir uma nova tela.</w:t>
+      </w:r>
+    </w:p>
+    <w:p>
+      <w:proofErr w:type="spellStart"/>
+      <w:r>
+        <w:rPr>
+          <w:b/>
+          <w:bCs/>
+          <w:color w:val="92D050"/>
+        </w:rPr>
+        <w:t>setOnClickListener</w:t>
+      </w:r>
+      <w:proofErr w:type="spellEnd"/>
+      <w:r>
+        <w:t xml:space="preserve"> = um ouvinte que fica esperando ser clicado para disparar um evento, nesse caso o evento vai ser abrir a segunda tela.</w:t>
+      </w:r>
+    </w:p>
+    <w:p>
+      <w:proofErr w:type="spellStart"/>
+      <w:r>
+        <w:lastRenderedPageBreak/>
+        <w:t>This</w:t>
+      </w:r>
+      <w:proofErr w:type="spellEnd"/>
+      <w:r>
+        <w:t xml:space="preserve"> = é para dizer qual contexto vai ser executado no nosso caso, pedimos para ele executar apenas o </w:t>
+      </w:r>
+      <w:proofErr w:type="spellStart"/>
+      <w:r>
+        <w:t>DetalhesActivity</w:t>
+      </w:r>
+      <w:proofErr w:type="spellEnd"/>
+      <w:r>
+        <w:t xml:space="preserve">, mas poderíamos pedir para ele executar algo dentro do </w:t>
+      </w:r>
+      <w:proofErr w:type="spellStart"/>
+      <w:r>
+        <w:t>DetalhesActivity</w:t>
+      </w:r>
+      <w:proofErr w:type="spellEnd"/>
+      <w:r>
+        <w:t>.</w:t>
+      </w:r>
+    </w:p>
+    <w:p/>
+    <w:p>
+      <w:pPr>
+        <w:pStyle w:val="Ttulo2"/>
+      </w:pPr>
+      <w:r>
+        <w:t>Fechando uma activity</w:t>
+      </w:r>
+    </w:p>
+    <w:p>
+      <w:pPr>
+        <w:rPr>
+          <w:color w:val="FF0000"/>
+        </w:rPr>
+      </w:pPr>
+      <w:r>
+        <w:rPr>
+          <w:color w:val="FF0000"/>
+        </w:rPr>
+        <w:t>Aqui estamos fechando a segunda activity então e</w:t>
+      </w:r>
+      <w:r>
+        <w:rPr>
+          <w:color w:val="FF0000"/>
+        </w:rPr>
+        <w:t>le vai voltar automaticamente para a tela anterior</w:t>
+      </w:r>
+    </w:p>
+    <w:p>
+      <w:pPr>
+        <w:rPr>
+          <w:color w:val="FF0000"/>
+        </w:rPr>
+      </w:pPr>
+      <w:r>
+        <w:rPr>
+          <w:color w:val="FF0000"/>
+        </w:rPr>
+        <w:t>Não faça isso para a primeira activity se não ele vai fechar o aplicativo.</w:t>
+      </w:r>
+    </w:p>
+    <w:p>
+      <w:pPr>
+        <w:pStyle w:val="Pr-formataoHTML"/>
+        <w:shd w:val="clear" w:color="auto" w:fill="1E1F22"/>
+        <w:rPr>
+          <w:rFonts w:ascii="JetBrains Mono" w:hAnsi="JetBrains Mono" w:cs="JetBrains Mono"/>
+          <w:color w:val="BCBEC4"/>
+        </w:rPr>
+      </w:pPr>
+      <w:proofErr w:type="spellStart"/>
+      <w:r>
+        <w:rPr>
+          <w:rFonts w:ascii="JetBrains Mono" w:hAnsi="JetBrains Mono" w:cs="JetBrains Mono"/>
+          <w:color w:val="CF8E6D"/>
+        </w:rPr>
+        <w:t>class</w:t>
+      </w:r>
+      <w:proofErr w:type="spellEnd"/>
+      <w:r>
+        <w:rPr>
+          <w:rFonts w:ascii="JetBrains Mono" w:hAnsi="JetBrains Mono" w:cs="JetBrains Mono"/>
+          <w:color w:val="CF8E6D"/>
+        </w:rPr>
+        <w:t xml:space="preserve"> </w:t>
+      </w:r>
+      <w:proofErr w:type="spellStart"/>
+      <w:proofErr w:type="gramStart"/>
+      <w:r>
+        <w:rPr>
+          <w:rFonts w:ascii="JetBrains Mono" w:hAnsi="JetBrains Mono" w:cs="JetBrains Mono"/>
+          <w:color w:val="BCBEC4"/>
+        </w:rPr>
+        <w:t>DetalhesActivity</w:t>
+      </w:r>
+      <w:proofErr w:type="spellEnd"/>
+      <w:r>
+        <w:rPr>
+          <w:rFonts w:ascii="JetBrains Mono" w:hAnsi="JetBrains Mono" w:cs="JetBrains Mono"/>
+          <w:color w:val="BCBEC4"/>
+        </w:rPr>
+        <w:t xml:space="preserve"> :</w:t>
+      </w:r>
+      <w:proofErr w:type="gramEnd"/>
+      <w:r>
+        <w:rPr>
+          <w:rFonts w:ascii="JetBrains Mono" w:hAnsi="JetBrains Mono" w:cs="JetBrains Mono"/>
+          <w:color w:val="BCBEC4"/>
+        </w:rPr>
+        <w:t xml:space="preserve"> </w:t>
+      </w:r>
+      <w:proofErr w:type="spellStart"/>
+      <w:r>
+        <w:rPr>
+          <w:rFonts w:ascii="JetBrains Mono" w:hAnsi="JetBrains Mono" w:cs="JetBrains Mono"/>
+          <w:color w:val="BCBEC4"/>
+        </w:rPr>
+        <w:t>AppCompatActivity</w:t>
+      </w:r>
+      <w:proofErr w:type="spellEnd"/>
+      <w:r>
+        <w:rPr>
+          <w:rFonts w:ascii="JetBrains Mono" w:hAnsi="JetBrains Mono" w:cs="JetBrains Mono"/>
+          <w:color w:val="BCBEC4"/>
+        </w:rPr>
+        <w:t>() {</w:t>
+      </w:r>
+      <w:r>
+        <w:rPr>
+          <w:rFonts w:ascii="JetBrains Mono" w:hAnsi="JetBrains Mono" w:cs="JetBrains Mono"/>
+          <w:color w:val="BCBEC4"/>
+        </w:rPr>
+        <w:br/>
+      </w:r>
+      <w:r>
+        <w:rPr>
+          <w:rFonts w:ascii="JetBrains Mono" w:hAnsi="JetBrains Mono" w:cs="JetBrains Mono"/>
+          <w:color w:val="BCBEC4"/>
+        </w:rPr>
+        <w:br/>
+        <w:t xml:space="preserve">    </w:t>
+      </w:r>
+      <w:proofErr w:type="spellStart"/>
+      <w:r>
+        <w:rPr>
+          <w:rFonts w:ascii="JetBrains Mono" w:hAnsi="JetBrains Mono" w:cs="JetBrains Mono"/>
+          <w:color w:val="CF8E6D"/>
+          <w:highlight w:val="darkBlue"/>
+        </w:rPr>
+        <w:t>lateinit</w:t>
+      </w:r>
+      <w:proofErr w:type="spellEnd"/>
+      <w:r>
+        <w:rPr>
+          <w:rFonts w:ascii="JetBrains Mono" w:hAnsi="JetBrains Mono" w:cs="JetBrains Mono"/>
+          <w:color w:val="CF8E6D"/>
+          <w:highlight w:val="darkBlue"/>
+        </w:rPr>
+        <w:t xml:space="preserve"> var </w:t>
+      </w:r>
+      <w:proofErr w:type="spellStart"/>
+      <w:r>
+        <w:rPr>
+          <w:rFonts w:ascii="JetBrains Mono" w:hAnsi="JetBrains Mono" w:cs="JetBrains Mono"/>
+          <w:color w:val="C77DBB"/>
+          <w:highlight w:val="darkBlue"/>
+        </w:rPr>
+        <w:t>btnFechar</w:t>
+      </w:r>
+      <w:proofErr w:type="spellEnd"/>
+      <w:r>
+        <w:rPr>
+          <w:rFonts w:ascii="JetBrains Mono" w:hAnsi="JetBrains Mono" w:cs="JetBrains Mono"/>
+          <w:color w:val="C77DBB"/>
+          <w:highlight w:val="darkBlue"/>
+        </w:rPr>
+        <w:t xml:space="preserve"> </w:t>
+      </w:r>
+      <w:r>
+        <w:rPr>
+          <w:rFonts w:ascii="JetBrains Mono" w:hAnsi="JetBrains Mono" w:cs="JetBrains Mono"/>
+          <w:color w:val="BCBEC4"/>
+          <w:highlight w:val="darkBlue"/>
+        </w:rPr>
+        <w:t>: Button</w:t>
+      </w:r>
+      <w:r>
+        <w:rPr>
+          <w:rFonts w:ascii="JetBrains Mono" w:hAnsi="JetBrains Mono" w:cs="JetBrains Mono"/>
+          <w:color w:val="BCBEC4"/>
+        </w:rPr>
+        <w:br/>
+      </w:r>
+      <w:r>
+        <w:rPr>
+          <w:rFonts w:ascii="JetBrains Mono" w:hAnsi="JetBrains Mono" w:cs="JetBrains Mono"/>
+          <w:color w:val="BCBEC4"/>
+        </w:rPr>
+        <w:br/>
+      </w:r>
+      <w:r>
+        <w:rPr>
+          <w:rFonts w:ascii="JetBrains Mono" w:hAnsi="JetBrains Mono" w:cs="JetBrains Mono"/>
+          <w:color w:val="BCBEC4"/>
+        </w:rPr>
+        <w:br/>
+        <w:t xml:space="preserve">    </w:t>
+      </w:r>
+      <w:proofErr w:type="spellStart"/>
+      <w:r>
+        <w:rPr>
+          <w:rFonts w:ascii="JetBrains Mono" w:hAnsi="JetBrains Mono" w:cs="JetBrains Mono"/>
+          <w:color w:val="CF8E6D"/>
+        </w:rPr>
+        <w:t>override</w:t>
+      </w:r>
+      <w:proofErr w:type="spellEnd"/>
+      <w:r>
+        <w:rPr>
+          <w:rFonts w:ascii="JetBrains Mono" w:hAnsi="JetBrains Mono" w:cs="JetBrains Mono"/>
+          <w:color w:val="CF8E6D"/>
+        </w:rPr>
+        <w:t xml:space="preserve"> </w:t>
+      </w:r>
+      <w:proofErr w:type="spellStart"/>
+      <w:r>
+        <w:rPr>
+          <w:rFonts w:ascii="JetBrains Mono" w:hAnsi="JetBrains Mono" w:cs="JetBrains Mono"/>
+          <w:color w:val="CF8E6D"/>
+        </w:rPr>
+        <w:t>fun</w:t>
+      </w:r>
+      <w:proofErr w:type="spellEnd"/>
+      <w:r>
+        <w:rPr>
+          <w:rFonts w:ascii="JetBrains Mono" w:hAnsi="JetBrains Mono" w:cs="JetBrains Mono"/>
+          <w:color w:val="CF8E6D"/>
+        </w:rPr>
+        <w:t xml:space="preserve"> </w:t>
+      </w:r>
+      <w:proofErr w:type="spellStart"/>
+      <w:r>
+        <w:rPr>
+          <w:rFonts w:ascii="JetBrains Mono" w:hAnsi="JetBrains Mono" w:cs="JetBrains Mono"/>
+          <w:color w:val="56A8F5"/>
+        </w:rPr>
+        <w:t>onCreate</w:t>
+      </w:r>
+      <w:proofErr w:type="spellEnd"/>
+      <w:r>
+        <w:rPr>
+          <w:rFonts w:ascii="JetBrains Mono" w:hAnsi="JetBrains Mono" w:cs="JetBrains Mono"/>
+          <w:color w:val="BCBEC4"/>
+        </w:rPr>
+        <w:t>(</w:t>
+      </w:r>
+      <w:proofErr w:type="spellStart"/>
+      <w:r>
+        <w:rPr>
+          <w:rFonts w:ascii="JetBrains Mono" w:hAnsi="JetBrains Mono" w:cs="JetBrains Mono"/>
+          <w:color w:val="BCBEC4"/>
+        </w:rPr>
+        <w:t>savedInstanceState</w:t>
+      </w:r>
+      <w:proofErr w:type="spellEnd"/>
+      <w:r>
+        <w:rPr>
+          <w:rFonts w:ascii="JetBrains Mono" w:hAnsi="JetBrains Mono" w:cs="JetBrains Mono"/>
+          <w:color w:val="BCBEC4"/>
+        </w:rPr>
+        <w:t xml:space="preserve">: </w:t>
+      </w:r>
+      <w:proofErr w:type="spellStart"/>
+      <w:r>
+        <w:rPr>
+          <w:rFonts w:ascii="JetBrains Mono" w:hAnsi="JetBrains Mono" w:cs="JetBrains Mono"/>
+          <w:color w:val="BCBEC4"/>
+        </w:rPr>
+        <w:t>Bundle</w:t>
+      </w:r>
+      <w:proofErr w:type="spellEnd"/>
+      <w:r>
+        <w:rPr>
+          <w:rFonts w:ascii="JetBrains Mono" w:hAnsi="JetBrains Mono" w:cs="JetBrains Mono"/>
+          <w:color w:val="BCBEC4"/>
+        </w:rPr>
+        <w:t>?) {</w:t>
+      </w:r>
+      <w:r>
+        <w:rPr>
+          <w:rFonts w:ascii="JetBrains Mono" w:hAnsi="JetBrains Mono" w:cs="JetBrains Mono"/>
+          <w:color w:val="BCBEC4"/>
+        </w:rPr>
+        <w:br/>
+        <w:t xml:space="preserve">        </w:t>
+      </w:r>
+      <w:proofErr w:type="spellStart"/>
+      <w:r>
+        <w:rPr>
+          <w:rFonts w:ascii="JetBrains Mono" w:hAnsi="JetBrains Mono" w:cs="JetBrains Mono"/>
+          <w:color w:val="CF8E6D"/>
+        </w:rPr>
+        <w:t>super</w:t>
+      </w:r>
+      <w:r>
+        <w:rPr>
+          <w:rFonts w:ascii="JetBrains Mono" w:hAnsi="JetBrains Mono" w:cs="JetBrains Mono"/>
+          <w:color w:val="BCBEC4"/>
+        </w:rPr>
+        <w:t>.onCreate</w:t>
+      </w:r>
+      <w:proofErr w:type="spellEnd"/>
+      <w:r>
+        <w:rPr>
+          <w:rFonts w:ascii="JetBrains Mono" w:hAnsi="JetBrains Mono" w:cs="JetBrains Mono"/>
+          <w:color w:val="BCBEC4"/>
+        </w:rPr>
+        <w:t>(</w:t>
+      </w:r>
+      <w:proofErr w:type="spellStart"/>
+      <w:r>
+        <w:rPr>
+          <w:rFonts w:ascii="JetBrains Mono" w:hAnsi="JetBrains Mono" w:cs="JetBrains Mono"/>
+          <w:color w:val="BCBEC4"/>
+        </w:rPr>
+        <w:t>savedInstanceState</w:t>
+      </w:r>
+      <w:proofErr w:type="spellEnd"/>
+      <w:r>
+        <w:rPr>
+          <w:rFonts w:ascii="JetBrains Mono" w:hAnsi="JetBrains Mono" w:cs="JetBrains Mono"/>
+          <w:color w:val="BCBEC4"/>
+        </w:rPr>
+        <w:t>)</w:t>
+      </w:r>
+      <w:r>
+        <w:rPr>
+          <w:rFonts w:ascii="JetBrains Mono" w:hAnsi="JetBrains Mono" w:cs="JetBrains Mono"/>
+          <w:color w:val="BCBEC4"/>
+        </w:rPr>
+        <w:br/>
+        <w:t xml:space="preserve">        </w:t>
+      </w:r>
+      <w:proofErr w:type="spellStart"/>
+      <w:r>
+        <w:rPr>
+          <w:rFonts w:ascii="JetBrains Mono" w:hAnsi="JetBrains Mono" w:cs="JetBrains Mono"/>
+          <w:i/>
+          <w:iCs/>
+          <w:color w:val="57AAF7"/>
+        </w:rPr>
+        <w:t>enableEdgeToEdge</w:t>
+      </w:r>
+      <w:proofErr w:type="spellEnd"/>
+      <w:r>
+        <w:rPr>
+          <w:rFonts w:ascii="JetBrains Mono" w:hAnsi="JetBrains Mono" w:cs="JetBrains Mono"/>
+          <w:color w:val="BCBEC4"/>
+        </w:rPr>
+        <w:t>()</w:t>
+      </w:r>
+      <w:r>
+        <w:rPr>
+          <w:rFonts w:ascii="JetBrains Mono" w:hAnsi="JetBrains Mono" w:cs="JetBrains Mono"/>
+          <w:color w:val="BCBEC4"/>
+        </w:rPr>
+        <w:br/>
+        <w:t xml:space="preserve">        </w:t>
+      </w:r>
+      <w:proofErr w:type="spellStart"/>
+      <w:r>
+        <w:rPr>
+          <w:rFonts w:ascii="JetBrains Mono" w:hAnsi="JetBrains Mono" w:cs="JetBrains Mono"/>
+          <w:color w:val="BCBEC4"/>
+        </w:rPr>
+        <w:t>setContentView</w:t>
+      </w:r>
+      <w:proofErr w:type="spellEnd"/>
+      <w:r>
+        <w:rPr>
+          <w:rFonts w:ascii="JetBrains Mono" w:hAnsi="JetBrains Mono" w:cs="JetBrains Mono"/>
+          <w:color w:val="BCBEC4"/>
+        </w:rPr>
+        <w:t>(</w:t>
+      </w:r>
+      <w:proofErr w:type="spellStart"/>
+      <w:r>
+        <w:rPr>
+          <w:rFonts w:ascii="JetBrains Mono" w:hAnsi="JetBrains Mono" w:cs="JetBrains Mono"/>
+          <w:color w:val="BCBEC4"/>
+        </w:rPr>
+        <w:t>R.layout.</w:t>
+      </w:r>
+      <w:r>
+        <w:rPr>
+          <w:rFonts w:ascii="JetBrains Mono" w:hAnsi="JetBrains Mono" w:cs="JetBrains Mono"/>
+          <w:i/>
+          <w:iCs/>
+          <w:color w:val="C77DBB"/>
+        </w:rPr>
+        <w:t>activity_detalhes</w:t>
+      </w:r>
+      <w:proofErr w:type="spellEnd"/>
+      <w:r>
+        <w:rPr>
+          <w:rFonts w:ascii="JetBrains Mono" w:hAnsi="JetBrains Mono" w:cs="JetBrains Mono"/>
+          <w:color w:val="BCBEC4"/>
+        </w:rPr>
+        <w:t>)</w:t>
+      </w:r>
+      <w:r>
+        <w:rPr>
+          <w:rFonts w:ascii="JetBrains Mono" w:hAnsi="JetBrains Mono" w:cs="JetBrains Mono"/>
+          <w:color w:val="BCBEC4"/>
+        </w:rPr>
+        <w:br/>
+        <w:t xml:space="preserve">        ViewCompat.setOnApplyWindowInsetsListener(findViewById(R.id.</w:t>
+      </w:r>
+      <w:r>
+        <w:rPr>
+          <w:rFonts w:ascii="JetBrains Mono" w:hAnsi="JetBrains Mono" w:cs="JetBrains Mono"/>
+          <w:i/>
+          <w:iCs/>
+          <w:color w:val="C77DBB"/>
+        </w:rPr>
+        <w:t>main</w:t>
+      </w:r>
+      <w:r>
+        <w:rPr>
+          <w:rFonts w:ascii="JetBrains Mono" w:hAnsi="JetBrains Mono" w:cs="JetBrains Mono"/>
+          <w:color w:val="BCBEC4"/>
+        </w:rPr>
+        <w:t xml:space="preserve">)) </w:t>
+      </w:r>
+      <w:r>
+        <w:rPr>
+          <w:rFonts w:ascii="JetBrains Mono" w:hAnsi="JetBrains Mono" w:cs="JetBrains Mono"/>
+          <w:b/>
+          <w:bCs/>
+          <w:color w:val="BCBEC4"/>
+        </w:rPr>
+        <w:t xml:space="preserve">{ </w:t>
+      </w:r>
+      <w:r>
+        <w:rPr>
+          <w:rFonts w:ascii="JetBrains Mono" w:hAnsi="JetBrains Mono" w:cs="JetBrains Mono"/>
+          <w:color w:val="BCBEC4"/>
+        </w:rPr>
+        <w:t xml:space="preserve">v, </w:t>
+      </w:r>
+      <w:proofErr w:type="spellStart"/>
+      <w:r>
+        <w:rPr>
+          <w:rFonts w:ascii="JetBrains Mono" w:hAnsi="JetBrains Mono" w:cs="JetBrains Mono"/>
+          <w:color w:val="BCBEC4"/>
+        </w:rPr>
+        <w:t>insets</w:t>
+      </w:r>
+      <w:proofErr w:type="spellEnd"/>
+      <w:r>
+        <w:rPr>
+          <w:rFonts w:ascii="JetBrains Mono" w:hAnsi="JetBrains Mono" w:cs="JetBrains Mono"/>
+          <w:color w:val="BCBEC4"/>
+        </w:rPr>
+        <w:t xml:space="preserve"> </w:t>
+      </w:r>
+      <w:r>
+        <w:rPr>
+          <w:rFonts w:ascii="JetBrains Mono" w:hAnsi="JetBrains Mono" w:cs="JetBrains Mono"/>
+          <w:b/>
+          <w:bCs/>
+          <w:color w:val="BCBEC4"/>
+        </w:rPr>
+        <w:t>-&gt;</w:t>
+      </w:r>
+      <w:r>
+        <w:rPr>
+          <w:rFonts w:ascii="JetBrains Mono" w:hAnsi="JetBrains Mono" w:cs="JetBrains Mono"/>
+          <w:b/>
+          <w:bCs/>
+          <w:color w:val="BCBEC4"/>
+        </w:rPr>
+        <w:br/>
+        <w:t xml:space="preserve">            </w:t>
+      </w:r>
+      <w:r>
+        <w:rPr>
+          <w:rFonts w:ascii="JetBrains Mono" w:hAnsi="JetBrains Mono" w:cs="JetBrains Mono"/>
+          <w:color w:val="CF8E6D"/>
+        </w:rPr>
+        <w:t xml:space="preserve">val </w:t>
+      </w:r>
+      <w:proofErr w:type="spellStart"/>
+      <w:r>
+        <w:rPr>
+          <w:rFonts w:ascii="JetBrains Mono" w:hAnsi="JetBrains Mono" w:cs="JetBrains Mono"/>
+          <w:color w:val="BCBEC4"/>
+        </w:rPr>
+        <w:t>systemBars</w:t>
+      </w:r>
+      <w:proofErr w:type="spellEnd"/>
+      <w:r>
+        <w:rPr>
+          <w:rFonts w:ascii="JetBrains Mono" w:hAnsi="JetBrains Mono" w:cs="JetBrains Mono"/>
+          <w:color w:val="BCBEC4"/>
+        </w:rPr>
+        <w:t xml:space="preserve"> = </w:t>
+      </w:r>
+      <w:proofErr w:type="spellStart"/>
+      <w:r>
+        <w:rPr>
+          <w:rFonts w:ascii="JetBrains Mono" w:hAnsi="JetBrains Mono" w:cs="JetBrains Mono"/>
+          <w:color w:val="BCBEC4"/>
+        </w:rPr>
+        <w:t>insets.getInsets</w:t>
+      </w:r>
+      <w:proofErr w:type="spellEnd"/>
+      <w:r>
+        <w:rPr>
+          <w:rFonts w:ascii="JetBrains Mono" w:hAnsi="JetBrains Mono" w:cs="JetBrains Mono"/>
+          <w:color w:val="BCBEC4"/>
+        </w:rPr>
+        <w:t>(</w:t>
+      </w:r>
+      <w:proofErr w:type="spellStart"/>
+      <w:r>
+        <w:rPr>
+          <w:rFonts w:ascii="JetBrains Mono" w:hAnsi="JetBrains Mono" w:cs="JetBrains Mono"/>
+          <w:color w:val="BCBEC4"/>
+        </w:rPr>
+        <w:t>WindowInsetsCompat.Type.systemBars</w:t>
+      </w:r>
+      <w:proofErr w:type="spellEnd"/>
+      <w:r>
+        <w:rPr>
+          <w:rFonts w:ascii="JetBrains Mono" w:hAnsi="JetBrains Mono" w:cs="JetBrains Mono"/>
+          <w:color w:val="BCBEC4"/>
+        </w:rPr>
+        <w:t>())</w:t>
+      </w:r>
+      <w:r>
+        <w:rPr>
+          <w:rFonts w:ascii="JetBrains Mono" w:hAnsi="JetBrains Mono" w:cs="JetBrains Mono"/>
+          <w:color w:val="BCBEC4"/>
+        </w:rPr>
+        <w:br/>
+        <w:t xml:space="preserve">            </w:t>
+      </w:r>
+      <w:proofErr w:type="spellStart"/>
+      <w:r>
+        <w:rPr>
+          <w:rFonts w:ascii="JetBrains Mono" w:hAnsi="JetBrains Mono" w:cs="JetBrains Mono"/>
+          <w:color w:val="BCBEC4"/>
+        </w:rPr>
+        <w:t>v.setPadding</w:t>
+      </w:r>
+      <w:proofErr w:type="spellEnd"/>
+      <w:r>
+        <w:rPr>
+          <w:rFonts w:ascii="JetBrains Mono" w:hAnsi="JetBrains Mono" w:cs="JetBrains Mono"/>
+          <w:color w:val="BCBEC4"/>
+        </w:rPr>
+        <w:t>(</w:t>
+      </w:r>
+      <w:proofErr w:type="spellStart"/>
+      <w:r>
+        <w:rPr>
+          <w:rFonts w:ascii="JetBrains Mono" w:hAnsi="JetBrains Mono" w:cs="JetBrains Mono"/>
+          <w:color w:val="BCBEC4"/>
+        </w:rPr>
+        <w:t>systemBars.</w:t>
+      </w:r>
+      <w:r>
+        <w:rPr>
+          <w:rFonts w:ascii="JetBrains Mono" w:hAnsi="JetBrains Mono" w:cs="JetBrains Mono"/>
+          <w:color w:val="C77DBB"/>
+        </w:rPr>
+        <w:t>left</w:t>
+      </w:r>
+      <w:proofErr w:type="spellEnd"/>
+      <w:r>
+        <w:rPr>
+          <w:rFonts w:ascii="JetBrains Mono" w:hAnsi="JetBrains Mono" w:cs="JetBrains Mono"/>
+          <w:color w:val="BCBEC4"/>
+        </w:rPr>
+        <w:t xml:space="preserve">, </w:t>
+      </w:r>
+      <w:proofErr w:type="spellStart"/>
+      <w:r>
+        <w:rPr>
+          <w:rFonts w:ascii="JetBrains Mono" w:hAnsi="JetBrains Mono" w:cs="JetBrains Mono"/>
+          <w:color w:val="BCBEC4"/>
+        </w:rPr>
+        <w:t>systemBars.</w:t>
+      </w:r>
+      <w:r>
+        <w:rPr>
+          <w:rFonts w:ascii="JetBrains Mono" w:hAnsi="JetBrains Mono" w:cs="JetBrains Mono"/>
+          <w:color w:val="C77DBB"/>
+        </w:rPr>
+        <w:t>top</w:t>
+      </w:r>
+      <w:proofErr w:type="spellEnd"/>
+      <w:r>
+        <w:rPr>
+          <w:rFonts w:ascii="JetBrains Mono" w:hAnsi="JetBrains Mono" w:cs="JetBrains Mono"/>
+          <w:color w:val="BCBEC4"/>
+        </w:rPr>
+        <w:t xml:space="preserve">, </w:t>
+      </w:r>
+      <w:proofErr w:type="spellStart"/>
+      <w:r>
+        <w:rPr>
+          <w:rFonts w:ascii="JetBrains Mono" w:hAnsi="JetBrains Mono" w:cs="JetBrains Mono"/>
+          <w:color w:val="BCBEC4"/>
+        </w:rPr>
+        <w:t>systemBars.</w:t>
+      </w:r>
+      <w:r>
+        <w:rPr>
+          <w:rFonts w:ascii="JetBrains Mono" w:hAnsi="JetBrains Mono" w:cs="JetBrains Mono"/>
+          <w:color w:val="C77DBB"/>
+        </w:rPr>
+        <w:t>right</w:t>
+      </w:r>
+      <w:proofErr w:type="spellEnd"/>
+      <w:r>
+        <w:rPr>
+          <w:rFonts w:ascii="JetBrains Mono" w:hAnsi="JetBrains Mono" w:cs="JetBrains Mono"/>
+          <w:color w:val="BCBEC4"/>
+        </w:rPr>
+        <w:t xml:space="preserve">, </w:t>
+      </w:r>
+      <w:proofErr w:type="spellStart"/>
+      <w:r>
+        <w:rPr>
+          <w:rFonts w:ascii="JetBrains Mono" w:hAnsi="JetBrains Mono" w:cs="JetBrains Mono"/>
+          <w:color w:val="BCBEC4"/>
+        </w:rPr>
+        <w:t>systemBars.</w:t>
+      </w:r>
+      <w:r>
+        <w:rPr>
+          <w:rFonts w:ascii="JetBrains Mono" w:hAnsi="JetBrains Mono" w:cs="JetBrains Mono"/>
+          <w:color w:val="C77DBB"/>
+        </w:rPr>
+        <w:t>bottom</w:t>
+      </w:r>
+      <w:proofErr w:type="spellEnd"/>
+      <w:r>
+        <w:rPr>
+          <w:rFonts w:ascii="JetBrains Mono" w:hAnsi="JetBrains Mono" w:cs="JetBrains Mono"/>
+          <w:color w:val="BCBEC4"/>
+        </w:rPr>
+        <w:t>)</w:t>
+      </w:r>
+      <w:r>
+        <w:rPr>
+          <w:rFonts w:ascii="JetBrains Mono" w:hAnsi="JetBrains Mono" w:cs="JetBrains Mono"/>
+          <w:color w:val="BCBEC4"/>
+        </w:rPr>
+        <w:br/>
+        <w:t xml:space="preserve">            </w:t>
+      </w:r>
+      <w:proofErr w:type="spellStart"/>
+      <w:r>
+        <w:rPr>
+          <w:rFonts w:ascii="JetBrains Mono" w:hAnsi="JetBrains Mono" w:cs="JetBrains Mono"/>
+          <w:color w:val="BCBEC4"/>
+        </w:rPr>
+        <w:t>insets</w:t>
+      </w:r>
+      <w:proofErr w:type="spellEnd"/>
+      <w:r>
+        <w:rPr>
+          <w:rFonts w:ascii="JetBrains Mono" w:hAnsi="JetBrains Mono" w:cs="JetBrains Mono"/>
+          <w:color w:val="BCBEC4"/>
+        </w:rPr>
+        <w:br/>
+        <w:t xml:space="preserve">        </w:t>
+      </w:r>
+      <w:r>
+        <w:rPr>
+          <w:rFonts w:ascii="JetBrains Mono" w:hAnsi="JetBrains Mono" w:cs="JetBrains Mono"/>
+          <w:b/>
+          <w:bCs/>
+          <w:color w:val="BCBEC4"/>
+        </w:rPr>
+        <w:t>}</w:t>
+      </w:r>
+      <w:r>
+        <w:rPr>
+          <w:rFonts w:ascii="JetBrains Mono" w:hAnsi="JetBrains Mono" w:cs="JetBrains Mono"/>
+          <w:b/>
+          <w:bCs/>
+          <w:color w:val="BCBEC4"/>
+        </w:rPr>
+        <w:br/>
+      </w:r>
+      <w:r>
+        <w:rPr>
+          <w:rFonts w:ascii="JetBrains Mono" w:hAnsi="JetBrains Mono" w:cs="JetBrains Mono"/>
+          <w:b/>
+          <w:bCs/>
+          <w:color w:val="BCBEC4"/>
+        </w:rPr>
+        <w:br/>
+      </w:r>
+      <w:r>
+        <w:rPr>
+          <w:rFonts w:ascii="JetBrains Mono" w:hAnsi="JetBrains Mono" w:cs="JetBrains Mono"/>
+          <w:color w:val="BCBEC4"/>
+        </w:rPr>
+        <w:t xml:space="preserve">        </w:t>
+      </w:r>
+      <w:proofErr w:type="spellStart"/>
+      <w:r>
+        <w:rPr>
+          <w:rFonts w:ascii="JetBrains Mono" w:hAnsi="JetBrains Mono" w:cs="JetBrains Mono"/>
+          <w:color w:val="C77DBB"/>
+          <w:highlight w:val="darkBlue"/>
+        </w:rPr>
+        <w:t>btnFechar</w:t>
+      </w:r>
+      <w:proofErr w:type="spellEnd"/>
+      <w:r>
+        <w:rPr>
+          <w:rFonts w:ascii="JetBrains Mono" w:hAnsi="JetBrains Mono" w:cs="JetBrains Mono"/>
+          <w:color w:val="C77DBB"/>
+          <w:highlight w:val="darkBlue"/>
+        </w:rPr>
+        <w:t xml:space="preserve"> </w:t>
+      </w:r>
+      <w:r>
+        <w:rPr>
+          <w:rFonts w:ascii="JetBrains Mono" w:hAnsi="JetBrains Mono" w:cs="JetBrains Mono"/>
+          <w:color w:val="BCBEC4"/>
+          <w:highlight w:val="darkBlue"/>
+        </w:rPr>
+        <w:t xml:space="preserve">= </w:t>
+      </w:r>
+      <w:proofErr w:type="spellStart"/>
+      <w:r>
+        <w:rPr>
+          <w:rFonts w:ascii="JetBrains Mono" w:hAnsi="JetBrains Mono" w:cs="JetBrains Mono"/>
+          <w:color w:val="BCBEC4"/>
+          <w:highlight w:val="darkBlue"/>
+        </w:rPr>
+        <w:t>findViewById</w:t>
+      </w:r>
+      <w:proofErr w:type="spellEnd"/>
+      <w:r>
+        <w:rPr>
+          <w:rFonts w:ascii="JetBrains Mono" w:hAnsi="JetBrains Mono" w:cs="JetBrains Mono"/>
+          <w:color w:val="BCBEC4"/>
+          <w:highlight w:val="darkBlue"/>
+        </w:rPr>
+        <w:t>(</w:t>
+      </w:r>
+      <w:proofErr w:type="spellStart"/>
+      <w:r>
+        <w:rPr>
+          <w:rFonts w:ascii="JetBrains Mono" w:hAnsi="JetBrains Mono" w:cs="JetBrains Mono"/>
+          <w:color w:val="BCBEC4"/>
+          <w:highlight w:val="darkBlue"/>
+        </w:rPr>
+        <w:t>R.id.</w:t>
+      </w:r>
+      <w:r>
+        <w:rPr>
+          <w:rFonts w:ascii="JetBrains Mono" w:hAnsi="JetBrains Mono" w:cs="JetBrains Mono"/>
+          <w:i/>
+          <w:iCs/>
+          <w:color w:val="C77DBB"/>
+          <w:highlight w:val="darkBlue"/>
+        </w:rPr>
+        <w:t>button_fechar</w:t>
+      </w:r>
+      <w:proofErr w:type="spellEnd"/>
+      <w:r>
+        <w:rPr>
+          <w:rFonts w:ascii="JetBrains Mono" w:hAnsi="JetBrains Mono" w:cs="JetBrains Mono"/>
+          <w:color w:val="BCBEC4"/>
+          <w:highlight w:val="darkBlue"/>
+        </w:rPr>
+        <w:t>)</w:t>
+      </w:r>
+      <w:r>
+        <w:rPr>
+          <w:rFonts w:ascii="JetBrains Mono" w:hAnsi="JetBrains Mono" w:cs="JetBrains Mono"/>
+          <w:color w:val="BCBEC4"/>
+          <w:highlight w:val="darkBlue"/>
+        </w:rPr>
+        <w:br/>
+        <w:t xml:space="preserve">        </w:t>
+      </w:r>
+      <w:proofErr w:type="spellStart"/>
+      <w:r>
+        <w:rPr>
+          <w:rFonts w:ascii="JetBrains Mono" w:hAnsi="JetBrains Mono" w:cs="JetBrains Mono"/>
+          <w:color w:val="C77DBB"/>
+          <w:highlight w:val="darkBlue"/>
+        </w:rPr>
+        <w:t>btnFechar</w:t>
+      </w:r>
+      <w:r>
+        <w:rPr>
+          <w:rFonts w:ascii="JetBrains Mono" w:hAnsi="JetBrains Mono" w:cs="JetBrains Mono"/>
+          <w:color w:val="BCBEC4"/>
+          <w:highlight w:val="darkBlue"/>
+        </w:rPr>
+        <w:t>.setOnClickListener</w:t>
+      </w:r>
+      <w:proofErr w:type="spellEnd"/>
+      <w:r>
+        <w:rPr>
+          <w:rFonts w:ascii="JetBrains Mono" w:hAnsi="JetBrains Mono" w:cs="JetBrains Mono"/>
+          <w:color w:val="BCBEC4"/>
+          <w:highlight w:val="darkBlue"/>
+        </w:rPr>
+        <w:t xml:space="preserve"> {</w:t>
+      </w:r>
+      <w:r>
+        <w:rPr>
+          <w:rFonts w:ascii="JetBrains Mono" w:hAnsi="JetBrains Mono" w:cs="JetBrains Mono"/>
+          <w:color w:val="BCBEC4"/>
+          <w:highlight w:val="darkBlue"/>
+        </w:rPr>
+        <w:br/>
+        <w:t xml:space="preserve">            </w:t>
+      </w:r>
+      <w:proofErr w:type="spellStart"/>
+      <w:r>
+        <w:rPr>
+          <w:rFonts w:ascii="JetBrains Mono" w:hAnsi="JetBrains Mono" w:cs="JetBrains Mono"/>
+          <w:color w:val="BCBEC4"/>
+          <w:highlight w:val="darkBlue"/>
+        </w:rPr>
+        <w:t>finish</w:t>
+      </w:r>
+      <w:proofErr w:type="spellEnd"/>
+      <w:r>
+        <w:rPr>
+          <w:rFonts w:ascii="JetBrains Mono" w:hAnsi="JetBrains Mono" w:cs="JetBrains Mono"/>
+          <w:color w:val="BCBEC4"/>
+          <w:highlight w:val="darkBlue"/>
+        </w:rPr>
+        <w:t>()</w:t>
+      </w:r>
+      <w:r>
+        <w:rPr>
+          <w:rFonts w:ascii="JetBrains Mono" w:hAnsi="JetBrains Mono" w:cs="JetBrains Mono"/>
+          <w:color w:val="BCBEC4"/>
+        </w:rPr>
+        <w:br/>
+        <w:t xml:space="preserve">        </w:t>
+      </w:r>
+      <w:r>
+        <w:rPr>
+          <w:rFonts w:ascii="JetBrains Mono" w:hAnsi="JetBrains Mono" w:cs="JetBrains Mono"/>
+          <w:b/>
+          <w:bCs/>
+          <w:color w:val="BCBEC4"/>
+        </w:rPr>
+        <w:t>}</w:t>
+      </w:r>
+      <w:r>
+        <w:rPr>
+          <w:rFonts w:ascii="JetBrains Mono" w:hAnsi="JetBrains Mono" w:cs="JetBrains Mono"/>
+          <w:b/>
+          <w:bCs/>
+          <w:color w:val="BCBEC4"/>
+        </w:rPr>
+        <w:br/>
+        <w:t xml:space="preserve">    </w:t>
+      </w:r>
+      <w:r>
+        <w:rPr>
+          <w:rFonts w:ascii="JetBrains Mono" w:hAnsi="JetBrains Mono" w:cs="JetBrains Mono"/>
+          <w:color w:val="BCBEC4"/>
+        </w:rPr>
+        <w:t>}</w:t>
+      </w:r>
+      <w:r>
+        <w:rPr>
+          <w:rFonts w:ascii="JetBrains Mono" w:hAnsi="JetBrains Mono" w:cs="JetBrains Mono"/>
+          <w:color w:val="BCBEC4"/>
+        </w:rPr>
+        <w:br/>
+        <w:t>}</w:t>
+      </w:r>
+    </w:p>
     <w:p/>
     <w:p/>
     <w:sectPr>
@@ -486,6 +3145,28 @@
       <w:color w:val="2F5496" w:themeColor="accent1" w:themeShade="BF"/>
     </w:rPr>
   </w:style>
+  <w:style w:type="paragraph" w:styleId="Ttulo2">
+    <w:name w:val="heading 2"/>
+    <w:basedOn w:val="Normal"/>
+    <w:next w:val="Normal"/>
+    <w:link w:val="Ttulo2Char"/>
+    <w:uiPriority w:val="9"/>
+    <w:unhideWhenUsed/>
+    <w:qFormat/>
+    <w:rsid w:val="00683703"/>
+    <w:pPr>
+      <w:keepNext/>
+      <w:keepLines/>
+      <w:spacing w:before="40" w:after="0"/>
+      <w:outlineLvl w:val="1"/>
+    </w:pPr>
+    <w:rPr>
+      <w:rFonts w:eastAsiaTheme="majorEastAsia"/>
+      <w:color w:val="2F5496" w:themeColor="accent1" w:themeShade="BF"/>
+      <w:sz w:val="26"/>
+      <w:szCs w:val="26"/>
+    </w:rPr>
+  </w:style>
   <w:style w:type="character" w:default="1" w:styleId="Fontepargpadro">
     <w:name w:val="Default Paragraph Font"/>
     <w:uiPriority w:val="1"/>
@@ -522,6 +3203,69 @@
     <w:rPr>
       <w:rFonts w:eastAsiaTheme="majorEastAsia"/>
       <w:color w:val="2F5496" w:themeColor="accent1" w:themeShade="BF"/>
+    </w:rPr>
+  </w:style>
+  <w:style w:type="character" w:customStyle="1" w:styleId="Ttulo2Char">
+    <w:name w:val="Título 2 Char"/>
+    <w:basedOn w:val="Fontepargpadro"/>
+    <w:link w:val="Ttulo2"/>
+    <w:uiPriority w:val="9"/>
+    <w:rsid w:val="00683703"/>
+    <w:rPr>
+      <w:rFonts w:eastAsiaTheme="majorEastAsia"/>
+      <w:color w:val="2F5496" w:themeColor="accent1" w:themeShade="BF"/>
+      <w:sz w:val="26"/>
+      <w:szCs w:val="26"/>
+    </w:rPr>
+  </w:style>
+  <w:style w:type="paragraph" w:styleId="Pr-formataoHTML">
+    <w:name w:val="HTML Preformatted"/>
+    <w:basedOn w:val="Normal"/>
+    <w:link w:val="Pr-formataoHTMLChar"/>
+    <w:uiPriority w:val="99"/>
+    <w:semiHidden/>
+    <w:unhideWhenUsed/>
+    <w:rsid w:val="00683703"/>
+    <w:pPr>
+      <w:tabs>
+        <w:tab w:val="left" w:pos="916"/>
+        <w:tab w:val="left" w:pos="1832"/>
+        <w:tab w:val="left" w:pos="2748"/>
+        <w:tab w:val="left" w:pos="3664"/>
+        <w:tab w:val="left" w:pos="4580"/>
+        <w:tab w:val="left" w:pos="5496"/>
+        <w:tab w:val="left" w:pos="6412"/>
+        <w:tab w:val="left" w:pos="7328"/>
+        <w:tab w:val="left" w:pos="8244"/>
+        <w:tab w:val="left" w:pos="9160"/>
+        <w:tab w:val="left" w:pos="10076"/>
+        <w:tab w:val="left" w:pos="10992"/>
+        <w:tab w:val="left" w:pos="11908"/>
+        <w:tab w:val="left" w:pos="12824"/>
+        <w:tab w:val="left" w:pos="13740"/>
+        <w:tab w:val="left" w:pos="14656"/>
+      </w:tabs>
+      <w:spacing w:after="0" w:line="240" w:lineRule="auto"/>
+    </w:pPr>
+    <w:rPr>
+      <w:rFonts w:ascii="Courier New" w:eastAsia="Times New Roman" w:hAnsi="Courier New" w:cs="Courier New"/>
+      <w:sz w:val="20"/>
+      <w:szCs w:val="20"/>
+      <w:lang w:eastAsia="pt-BR"/>
+    </w:rPr>
+  </w:style>
+  <w:style w:type="character" w:customStyle="1" w:styleId="Pr-formataoHTMLChar">
+    <w:name w:val="Pré-formatação HTML Char"/>
+    <w:basedOn w:val="Fontepargpadro"/>
+    <w:link w:val="Pr-formataoHTML"/>
+    <w:uiPriority w:val="99"/>
+    <w:semiHidden/>
+    <w:rsid w:val="00683703"/>
+    <w:rPr>
+      <w:rFonts w:ascii="Courier New" w:eastAsia="Times New Roman" w:hAnsi="Courier New" w:cs="Courier New"/>
+      <w:sz w:val="20"/>
+      <w:szCs w:val="20"/>
+      <w:lang w:eastAsia="pt-BR"/>
     </w:rPr>
   </w:style>
 </w:styles>

</xml_diff>